<commit_message>
Added REST component diagram and data design diagram
</commit_message>
<xml_diff>
--- a/Design Document.docx
+++ b/Design Document.docx
@@ -1940,44 +1940,151 @@
       </w:r>
     </w:p>
     <w:p>
-      <w:r>
-        <w:t>{picture goes here}</w:t>
-      </w:r>
-    </w:p>
-    <w:p/>
-    <w:p>
-      <w:r>
-        <w:rPr>
-          <w:b/>
-        </w:rPr>
-        <w:t>Data diagram</w:t>
-      </w:r>
-    </w:p>
-    <w:p>
-      <w:r>
-        <w:t>{picture goes here}</w:t>
-      </w:r>
-    </w:p>
-    <w:p/>
-    <w:p>
-      <w:r>
-        <w:rPr>
-          <w:b/>
-        </w:rPr>
-        <w:t>Register flow</w:t>
-      </w:r>
-    </w:p>
-    <w:p>
-      <w:r>
-        <w:t>{mobile registration flow}</w:t>
-      </w:r>
-    </w:p>
-    <w:p>
-      <w:r>
-        <w:t>{mobile pantry management flow}</w:t>
-      </w:r>
+      <w:pPr>
+        <w:jc w:val="center"/>
+      </w:pPr>
+      <w:r>
+        <w:rPr>
+          <w:noProof/>
+        </w:rPr>
+        <w:drawing>
+          <wp:inline distT="0" distB="0" distL="0" distR="0" wp14:anchorId="000A5CB6" wp14:editId="49C65659">
+            <wp:extent cx="5194935" cy="2698833"/>
+            <wp:effectExtent l="0" t="0" r="12065" b="0"/>
+            <wp:docPr id="4" name="Picture 4"/>
+            <wp:cNvGraphicFramePr>
+              <a:graphicFrameLocks xmlns:a="http://schemas.openxmlformats.org/drawingml/2006/main" noChangeAspect="1"/>
+            </wp:cNvGraphicFramePr>
+            <a:graphic xmlns:a="http://schemas.openxmlformats.org/drawingml/2006/main">
+              <a:graphicData uri="http://schemas.openxmlformats.org/drawingml/2006/picture">
+                <pic:pic xmlns:pic="http://schemas.openxmlformats.org/drawingml/2006/picture">
+                  <pic:nvPicPr>
+                    <pic:cNvPr id="4" name="Canvas 3.png"/>
+                    <pic:cNvPicPr/>
+                  </pic:nvPicPr>
+                  <pic:blipFill rotWithShape="1">
+                    <a:blip r:embed="rId7">
+                      <a:extLst>
+                        <a:ext uri="{28A0092B-C50C-407E-A947-70E740481C1C}">
+                          <a14:useLocalDpi xmlns:a14="http://schemas.microsoft.com/office/drawing/2010/main" val="0"/>
+                        </a:ext>
+                      </a:extLst>
+                    </a:blip>
+                    <a:srcRect l="6838" t="28883" r="5556" b="8340"/>
+                    <a:stretch/>
+                  </pic:blipFill>
+                  <pic:spPr bwMode="auto">
+                    <a:xfrm>
+                      <a:off x="0" y="0"/>
+                      <a:ext cx="5210275" cy="2706802"/>
+                    </a:xfrm>
+                    <a:prstGeom prst="rect">
+                      <a:avLst/>
+                    </a:prstGeom>
+                    <a:ln>
+                      <a:noFill/>
+                    </a:ln>
+                    <a:extLst>
+                      <a:ext uri="{53640926-AAD7-44D8-BBD7-CCE9431645EC}">
+                        <a14:shadowObscured xmlns:a14="http://schemas.microsoft.com/office/drawing/2010/main"/>
+                      </a:ext>
+                    </a:extLst>
+                  </pic:spPr>
+                </pic:pic>
+              </a:graphicData>
+            </a:graphic>
+          </wp:inline>
+        </w:drawing>
+      </w:r>
+    </w:p>
+    <w:p>
       <w:bookmarkStart w:id="0" w:name="_GoBack"/>
       <w:bookmarkEnd w:id="0"/>
+    </w:p>
+    <w:p>
+      <w:r>
+        <w:rPr>
+          <w:b/>
+        </w:rPr>
+        <w:t>Data diagram</w:t>
+      </w:r>
+    </w:p>
+    <w:p>
+      <w:pPr>
+        <w:jc w:val="center"/>
+      </w:pPr>
+      <w:r>
+        <w:rPr>
+          <w:noProof/>
+        </w:rPr>
+        <w:drawing>
+          <wp:inline distT="0" distB="0" distL="0" distR="0" wp14:anchorId="3802CF65" wp14:editId="5ADA7C9E">
+            <wp:extent cx="5913341" cy="3317240"/>
+            <wp:effectExtent l="0" t="0" r="5080" b="10160"/>
+            <wp:docPr id="3" name="Picture 3"/>
+            <wp:cNvGraphicFramePr>
+              <a:graphicFrameLocks xmlns:a="http://schemas.openxmlformats.org/drawingml/2006/main" noChangeAspect="1"/>
+            </wp:cNvGraphicFramePr>
+            <a:graphic xmlns:a="http://schemas.openxmlformats.org/drawingml/2006/main">
+              <a:graphicData uri="http://schemas.openxmlformats.org/drawingml/2006/picture">
+                <pic:pic xmlns:pic="http://schemas.openxmlformats.org/drawingml/2006/picture">
+                  <pic:nvPicPr>
+                    <pic:cNvPr id="3" name="Canvas 2.png"/>
+                    <pic:cNvPicPr/>
+                  </pic:nvPicPr>
+                  <pic:blipFill rotWithShape="1">
+                    <a:blip r:embed="rId8">
+                      <a:extLst>
+                        <a:ext uri="{28A0092B-C50C-407E-A947-70E740481C1C}">
+                          <a14:useLocalDpi xmlns:a14="http://schemas.microsoft.com/office/drawing/2010/main" val="0"/>
+                        </a:ext>
+                      </a:extLst>
+                    </a:blip>
+                    <a:srcRect l="15170" t="31398" r="5983" b="7286"/>
+                    <a:stretch/>
+                  </pic:blipFill>
+                  <pic:spPr bwMode="auto">
+                    <a:xfrm>
+                      <a:off x="0" y="0"/>
+                      <a:ext cx="5927897" cy="3325405"/>
+                    </a:xfrm>
+                    <a:prstGeom prst="rect">
+                      <a:avLst/>
+                    </a:prstGeom>
+                    <a:ln>
+                      <a:noFill/>
+                    </a:ln>
+                    <a:extLst>
+                      <a:ext uri="{53640926-AAD7-44D8-BBD7-CCE9431645EC}">
+                        <a14:shadowObscured xmlns:a14="http://schemas.microsoft.com/office/drawing/2010/main"/>
+                      </a:ext>
+                    </a:extLst>
+                  </pic:spPr>
+                </pic:pic>
+              </a:graphicData>
+            </a:graphic>
+          </wp:inline>
+        </w:drawing>
+      </w:r>
+    </w:p>
+    <w:p/>
+    <w:p>
+      <w:r>
+        <w:rPr>
+          <w:b/>
+        </w:rPr>
+        <w:t>Register flow</w:t>
+      </w:r>
+    </w:p>
+    <w:p>
+      <w:r>
+        <w:t>{mobile registration flow}</w:t>
+      </w:r>
+    </w:p>
+    <w:p>
+      <w:r>
+        <w:t>{mobile pantry management flow}</w:t>
+      </w:r>
     </w:p>
     <w:p/>
     <w:p>

</xml_diff>

<commit_message>
Added UI designs, more UML, and finished formatting
</commit_message>
<xml_diff>
--- a/Design Document.docx
+++ b/Design Document.docx
@@ -62,11 +62,15 @@
                               <w:jc w:val="center"/>
                               <w:rPr>
                                 <w:b/>
+                                <w:sz w:val="36"/>
+                                <w:szCs w:val="36"/>
                               </w:rPr>
                             </w:pPr>
                             <w:r>
                               <w:rPr>
                                 <w:b/>
+                                <w:sz w:val="36"/>
+                                <w:szCs w:val="36"/>
                               </w:rPr>
                               <w:t>CS 307 Team 3 – Kitchen Support</w:t>
                             </w:r>
@@ -76,11 +80,15 @@
                               <w:jc w:val="center"/>
                               <w:rPr>
                                 <w:b/>
+                                <w:sz w:val="36"/>
+                                <w:szCs w:val="36"/>
                               </w:rPr>
                             </w:pPr>
                             <w:r>
                               <w:rPr>
                                 <w:b/>
+                                <w:sz w:val="36"/>
+                                <w:szCs w:val="36"/>
                               </w:rPr>
                               <w:t>Design Document</w:t>
                             </w:r>
@@ -116,6 +124,8 @@
                                 <w:b/>
                               </w:rPr>
                             </w:pPr>
+                            <w:bookmarkStart w:id="0" w:name="_GoBack"/>
+                            <w:bookmarkEnd w:id="0"/>
                           </w:p>
                         </w:txbxContent>
                       </wps:txbx>
@@ -151,11 +161,15 @@
                         <w:jc w:val="center"/>
                         <w:rPr>
                           <w:b/>
+                          <w:sz w:val="36"/>
+                          <w:szCs w:val="36"/>
                         </w:rPr>
                       </w:pPr>
                       <w:r>
                         <w:rPr>
                           <w:b/>
+                          <w:sz w:val="36"/>
+                          <w:szCs w:val="36"/>
                         </w:rPr>
                         <w:t>CS 307 Team 3 – Kitchen Support</w:t>
                       </w:r>
@@ -165,11 +179,15 @@
                         <w:jc w:val="center"/>
                         <w:rPr>
                           <w:b/>
+                          <w:sz w:val="36"/>
+                          <w:szCs w:val="36"/>
                         </w:rPr>
                       </w:pPr>
                       <w:r>
                         <w:rPr>
                           <w:b/>
+                          <w:sz w:val="36"/>
+                          <w:szCs w:val="36"/>
                         </w:rPr>
                         <w:t>Design Document</w:t>
                       </w:r>
@@ -205,6 +223,8 @@
                           <w:b/>
                         </w:rPr>
                       </w:pPr>
+                      <w:bookmarkStart w:id="1" w:name="_GoBack"/>
+                      <w:bookmarkEnd w:id="1"/>
                     </w:p>
                   </w:txbxContent>
                 </v:textbox>
@@ -220,18 +240,384 @@
     </w:p>
     <w:p>
       <w:pPr>
-        <w:rPr>
-          <w:sz w:val="36"/>
-          <w:szCs w:val="36"/>
-        </w:rPr>
-      </w:pPr>
-      <w:r>
+        <w:jc w:val="center"/>
         <w:rPr>
           <w:b/>
           <w:sz w:val="36"/>
           <w:szCs w:val="36"/>
         </w:rPr>
+      </w:pPr>
+      <w:r>
+        <w:rPr>
+          <w:b/>
+          <w:sz w:val="36"/>
+          <w:szCs w:val="36"/>
+        </w:rPr>
         <w:lastRenderedPageBreak/>
+        <w:t>Table of Contents</w:t>
+      </w:r>
+    </w:p>
+    <w:tbl>
+      <w:tblPr>
+        <w:tblStyle w:val="TableGrid"/>
+        <w:tblpPr w:leftFromText="180" w:rightFromText="180" w:vertAnchor="page" w:horzAnchor="page" w:tblpX="1270" w:tblpY="2525"/>
+        <w:tblW w:w="0" w:type="auto"/>
+        <w:tblLook w:val="04A0" w:firstRow="1" w:lastRow="0" w:firstColumn="1" w:lastColumn="0" w:noHBand="0" w:noVBand="1"/>
+      </w:tblPr>
+      <w:tblGrid>
+        <w:gridCol w:w="4675"/>
+        <w:gridCol w:w="4675"/>
+      </w:tblGrid>
+      <w:tr>
+        <w:trPr>
+          <w:trHeight w:val="450"/>
+        </w:trPr>
+        <w:tc>
+          <w:tcPr>
+            <w:tcW w:w="4675" w:type="dxa"/>
+            <w:tcBorders>
+              <w:top w:val="nil"/>
+              <w:left w:val="nil"/>
+              <w:bottom w:val="nil"/>
+              <w:right w:val="nil"/>
+            </w:tcBorders>
+          </w:tcPr>
+          <w:p>
+            <w:pPr>
+              <w:rPr>
+                <w:b/>
+                <w:sz w:val="28"/>
+                <w:szCs w:val="28"/>
+              </w:rPr>
+            </w:pPr>
+            <w:r>
+              <w:rPr>
+                <w:b/>
+                <w:sz w:val="28"/>
+                <w:szCs w:val="28"/>
+              </w:rPr>
+              <w:t>Purpose</w:t>
+            </w:r>
+          </w:p>
+        </w:tc>
+        <w:tc>
+          <w:tcPr>
+            <w:tcW w:w="4675" w:type="dxa"/>
+            <w:tcBorders>
+              <w:top w:val="nil"/>
+              <w:left w:val="nil"/>
+              <w:bottom w:val="nil"/>
+              <w:right w:val="nil"/>
+            </w:tcBorders>
+          </w:tcPr>
+          <w:p>
+            <w:pPr>
+              <w:jc w:val="right"/>
+              <w:rPr>
+                <w:b/>
+                <w:sz w:val="28"/>
+                <w:szCs w:val="28"/>
+              </w:rPr>
+            </w:pPr>
+            <w:r>
+              <w:rPr>
+                <w:b/>
+                <w:sz w:val="28"/>
+                <w:szCs w:val="28"/>
+              </w:rPr>
+              <w:t>3</w:t>
+            </w:r>
+          </w:p>
+        </w:tc>
+      </w:tr>
+      <w:tr>
+        <w:trPr>
+          <w:trHeight w:val="486"/>
+        </w:trPr>
+        <w:tc>
+          <w:tcPr>
+            <w:tcW w:w="4675" w:type="dxa"/>
+            <w:tcBorders>
+              <w:top w:val="nil"/>
+              <w:left w:val="nil"/>
+              <w:bottom w:val="nil"/>
+              <w:right w:val="nil"/>
+            </w:tcBorders>
+          </w:tcPr>
+          <w:p>
+            <w:pPr>
+              <w:rPr>
+                <w:b/>
+                <w:sz w:val="28"/>
+                <w:szCs w:val="28"/>
+              </w:rPr>
+            </w:pPr>
+            <w:r>
+              <w:rPr>
+                <w:b/>
+                <w:sz w:val="28"/>
+                <w:szCs w:val="28"/>
+              </w:rPr>
+              <w:t>Design Outline</w:t>
+            </w:r>
+          </w:p>
+        </w:tc>
+        <w:tc>
+          <w:tcPr>
+            <w:tcW w:w="4675" w:type="dxa"/>
+            <w:tcBorders>
+              <w:top w:val="nil"/>
+              <w:left w:val="nil"/>
+              <w:bottom w:val="nil"/>
+              <w:right w:val="nil"/>
+            </w:tcBorders>
+          </w:tcPr>
+          <w:p>
+            <w:pPr>
+              <w:jc w:val="right"/>
+              <w:rPr>
+                <w:b/>
+                <w:sz w:val="28"/>
+                <w:szCs w:val="28"/>
+              </w:rPr>
+            </w:pPr>
+            <w:r>
+              <w:rPr>
+                <w:b/>
+                <w:sz w:val="28"/>
+                <w:szCs w:val="28"/>
+              </w:rPr>
+              <w:t>3</w:t>
+            </w:r>
+          </w:p>
+        </w:tc>
+      </w:tr>
+      <w:tr>
+        <w:trPr>
+          <w:trHeight w:val="467"/>
+        </w:trPr>
+        <w:tc>
+          <w:tcPr>
+            <w:tcW w:w="4675" w:type="dxa"/>
+            <w:tcBorders>
+              <w:top w:val="nil"/>
+              <w:left w:val="nil"/>
+              <w:bottom w:val="nil"/>
+              <w:right w:val="nil"/>
+            </w:tcBorders>
+          </w:tcPr>
+          <w:p>
+            <w:pPr>
+              <w:rPr>
+                <w:b/>
+                <w:sz w:val="28"/>
+                <w:szCs w:val="28"/>
+              </w:rPr>
+            </w:pPr>
+            <w:r>
+              <w:rPr>
+                <w:b/>
+                <w:sz w:val="28"/>
+                <w:szCs w:val="28"/>
+              </w:rPr>
+              <w:t>Design Issues: Functional</w:t>
+            </w:r>
+          </w:p>
+        </w:tc>
+        <w:tc>
+          <w:tcPr>
+            <w:tcW w:w="4675" w:type="dxa"/>
+            <w:tcBorders>
+              <w:top w:val="nil"/>
+              <w:left w:val="nil"/>
+              <w:bottom w:val="nil"/>
+              <w:right w:val="nil"/>
+            </w:tcBorders>
+          </w:tcPr>
+          <w:p>
+            <w:pPr>
+              <w:jc w:val="right"/>
+              <w:rPr>
+                <w:b/>
+                <w:sz w:val="28"/>
+                <w:szCs w:val="28"/>
+              </w:rPr>
+            </w:pPr>
+            <w:r>
+              <w:rPr>
+                <w:b/>
+                <w:sz w:val="28"/>
+                <w:szCs w:val="28"/>
+              </w:rPr>
+              <w:t>5</w:t>
+            </w:r>
+          </w:p>
+        </w:tc>
+      </w:tr>
+      <w:tr>
+        <w:trPr>
+          <w:trHeight w:val="459"/>
+        </w:trPr>
+        <w:tc>
+          <w:tcPr>
+            <w:tcW w:w="4675" w:type="dxa"/>
+            <w:tcBorders>
+              <w:top w:val="nil"/>
+              <w:left w:val="nil"/>
+              <w:bottom w:val="nil"/>
+              <w:right w:val="nil"/>
+            </w:tcBorders>
+          </w:tcPr>
+          <w:p>
+            <w:pPr>
+              <w:rPr>
+                <w:b/>
+                <w:sz w:val="28"/>
+                <w:szCs w:val="28"/>
+              </w:rPr>
+            </w:pPr>
+            <w:r>
+              <w:rPr>
+                <w:b/>
+                <w:sz w:val="28"/>
+                <w:szCs w:val="28"/>
+              </w:rPr>
+              <w:t>Design Issues: Non-Functional</w:t>
+            </w:r>
+          </w:p>
+        </w:tc>
+        <w:tc>
+          <w:tcPr>
+            <w:tcW w:w="4675" w:type="dxa"/>
+            <w:tcBorders>
+              <w:top w:val="nil"/>
+              <w:left w:val="nil"/>
+              <w:bottom w:val="nil"/>
+              <w:right w:val="nil"/>
+            </w:tcBorders>
+          </w:tcPr>
+          <w:p>
+            <w:pPr>
+              <w:jc w:val="right"/>
+              <w:rPr>
+                <w:b/>
+                <w:sz w:val="28"/>
+                <w:szCs w:val="28"/>
+              </w:rPr>
+            </w:pPr>
+            <w:r>
+              <w:rPr>
+                <w:b/>
+                <w:sz w:val="28"/>
+                <w:szCs w:val="28"/>
+              </w:rPr>
+              <w:t>6</w:t>
+            </w:r>
+          </w:p>
+        </w:tc>
+      </w:tr>
+      <w:tr>
+        <w:trPr>
+          <w:trHeight w:val="306"/>
+        </w:trPr>
+        <w:tc>
+          <w:tcPr>
+            <w:tcW w:w="4675" w:type="dxa"/>
+            <w:tcBorders>
+              <w:top w:val="nil"/>
+              <w:left w:val="nil"/>
+              <w:bottom w:val="nil"/>
+              <w:right w:val="nil"/>
+            </w:tcBorders>
+          </w:tcPr>
+          <w:p>
+            <w:pPr>
+              <w:rPr>
+                <w:b/>
+                <w:sz w:val="28"/>
+                <w:szCs w:val="28"/>
+              </w:rPr>
+            </w:pPr>
+            <w:r>
+              <w:rPr>
+                <w:b/>
+                <w:sz w:val="28"/>
+                <w:szCs w:val="28"/>
+              </w:rPr>
+              <w:t>Design Details</w:t>
+            </w:r>
+          </w:p>
+        </w:tc>
+        <w:tc>
+          <w:tcPr>
+            <w:tcW w:w="4675" w:type="dxa"/>
+            <w:tcBorders>
+              <w:top w:val="nil"/>
+              <w:left w:val="nil"/>
+              <w:bottom w:val="nil"/>
+              <w:right w:val="nil"/>
+            </w:tcBorders>
+          </w:tcPr>
+          <w:p>
+            <w:pPr>
+              <w:jc w:val="right"/>
+              <w:rPr>
+                <w:b/>
+                <w:sz w:val="28"/>
+                <w:szCs w:val="28"/>
+              </w:rPr>
+            </w:pPr>
+            <w:r>
+              <w:rPr>
+                <w:b/>
+                <w:sz w:val="28"/>
+                <w:szCs w:val="28"/>
+              </w:rPr>
+              <w:t>7</w:t>
+            </w:r>
+          </w:p>
+        </w:tc>
+      </w:tr>
+    </w:tbl>
+    <w:p>
+      <w:pPr>
+        <w:jc w:val="center"/>
+        <w:rPr>
+          <w:sz w:val="36"/>
+          <w:szCs w:val="36"/>
+        </w:rPr>
+      </w:pPr>
+    </w:p>
+    <w:p>
+      <w:pPr>
+        <w:rPr>
+          <w:b/>
+          <w:sz w:val="36"/>
+          <w:szCs w:val="36"/>
+        </w:rPr>
+      </w:pPr>
+      <w:r>
+        <w:rPr>
+          <w:b/>
+          <w:sz w:val="36"/>
+          <w:szCs w:val="36"/>
+        </w:rPr>
+        <w:br w:type="page"/>
+      </w:r>
+    </w:p>
+    <w:p>
+      <w:pPr>
+        <w:rPr>
+          <w:sz w:val="36"/>
+          <w:szCs w:val="36"/>
+        </w:rPr>
+      </w:pPr>
+      <w:r>
+        <w:rPr>
+          <w:b/>
+          <w:sz w:val="36"/>
+          <w:szCs w:val="36"/>
+        </w:rPr>
         <w:t>Purpose</w:t>
       </w:r>
     </w:p>
@@ -503,7 +889,7 @@
         </w:rPr>
         <w:t xml:space="preserve">Users can view their recommended recipes on dedicated Android and iOS apps, as well as online at </w:t>
       </w:r>
-      <w:hyperlink r:id="rId5" w:history="1">
+      <w:hyperlink r:id="rId7" w:history="1">
         <w:r>
           <w:rPr>
             <w:rStyle w:val="Hyperlink"/>
@@ -1095,7 +1481,7 @@
                     <pic:cNvPicPr/>
                   </pic:nvPicPr>
                   <pic:blipFill>
-                    <a:blip r:embed="rId6">
+                    <a:blip r:embed="rId8">
                       <a:extLst>
                         <a:ext uri="{28A0092B-C50C-407E-A947-70E740481C1C}">
                           <a14:useLocalDpi xmlns:a14="http://schemas.microsoft.com/office/drawing/2010/main" val="0"/>
@@ -1669,7 +2055,7 @@
                     <pic:cNvPicPr/>
                   </pic:nvPicPr>
                   <pic:blipFill rotWithShape="1">
-                    <a:blip r:embed="rId7">
+                    <a:blip r:embed="rId9">
                       <a:extLst>
                         <a:ext uri="{28A0092B-C50C-407E-A947-70E740481C1C}">
                           <a14:useLocalDpi xmlns:a14="http://schemas.microsoft.com/office/drawing/2010/main" val="0"/>
@@ -1721,10 +2107,10 @@
           <w:noProof/>
         </w:rPr>
         <w:drawing>
-          <wp:inline distT="0" distB="0" distL="0" distR="0" wp14:anchorId="3802CF65" wp14:editId="5ADA7C9E">
-            <wp:extent cx="5913341" cy="3317240"/>
-            <wp:effectExtent l="0" t="0" r="5080" b="10160"/>
-            <wp:docPr id="3" name="Picture 3"/>
+          <wp:inline distT="0" distB="0" distL="0" distR="0" wp14:anchorId="72FC2C52" wp14:editId="3A61FAEC">
+            <wp:extent cx="5995283" cy="3291840"/>
+            <wp:effectExtent l="0" t="0" r="0" b="10160"/>
+            <wp:docPr id="7" name="Picture 7"/>
             <wp:cNvGraphicFramePr>
               <a:graphicFrameLocks xmlns:a="http://schemas.openxmlformats.org/drawingml/2006/main" noChangeAspect="1"/>
             </wp:cNvGraphicFramePr>
@@ -1732,24 +2118,24 @@
               <a:graphicData uri="http://schemas.openxmlformats.org/drawingml/2006/picture">
                 <pic:pic xmlns:pic="http://schemas.openxmlformats.org/drawingml/2006/picture">
                   <pic:nvPicPr>
-                    <pic:cNvPr id="3" name="Canvas 2.png"/>
+                    <pic:cNvPr id="7" name="Canvas 2.png"/>
                     <pic:cNvPicPr/>
                   </pic:nvPicPr>
                   <pic:blipFill rotWithShape="1">
-                    <a:blip r:embed="rId8">
+                    <a:blip r:embed="rId10">
                       <a:extLst>
                         <a:ext uri="{28A0092B-C50C-407E-A947-70E740481C1C}">
                           <a14:useLocalDpi xmlns:a14="http://schemas.microsoft.com/office/drawing/2010/main" val="0"/>
                         </a:ext>
                       </a:extLst>
                     </a:blip>
-                    <a:srcRect l="15170" t="31398" r="5983" b="7286"/>
+                    <a:srcRect l="15812" t="31456" r="3632" b="6531"/>
                     <a:stretch/>
                   </pic:blipFill>
                   <pic:spPr bwMode="auto">
                     <a:xfrm>
                       <a:off x="0" y="0"/>
-                      <a:ext cx="5927897" cy="3325405"/>
+                      <a:ext cx="6002409" cy="3295753"/>
                     </a:xfrm>
                     <a:prstGeom prst="rect">
                       <a:avLst/>
@@ -1769,11 +2155,115 @@
           </wp:inline>
         </w:drawing>
       </w:r>
+      <w:r>
+        <w:t xml:space="preserve"> </w:t>
+      </w:r>
+    </w:p>
+    <w:p>
+      <w:r>
+        <w:rPr>
+          <w:i/>
+        </w:rPr>
+        <w:t>User</w:t>
+      </w:r>
+      <w:r>
+        <w:t xml:space="preserve">: </w:t>
+      </w:r>
+      <w:r>
+        <w:t>A user represents a the data related to the user of the application, including name, username, email, password hash, etc.</w:t>
+      </w:r>
     </w:p>
     <w:p/>
     <w:p>
       <w:pPr>
         <w:rPr>
+          <w:rFonts w:ascii="Times New Roman" w:eastAsia="Times New Roman" w:hAnsi="Times New Roman" w:cs="Times New Roman"/>
+        </w:rPr>
+      </w:pPr>
+      <w:r>
+        <w:rPr>
+          <w:i/>
+        </w:rPr>
+        <w:t>Cuisine</w:t>
+      </w:r>
+      <w:r>
+        <w:t xml:space="preserve">: </w:t>
+      </w:r>
+      <w:r>
+        <w:rPr>
+          <w:rFonts w:ascii="Calibri" w:eastAsia="Times New Roman" w:hAnsi="Calibri" w:cs="Times New Roman"/>
+          <w:color w:val="000000"/>
+        </w:rPr>
+        <w:t>The style of dish (American, Italian, Chinese, etc). This is provided by the Yummly API and will be another parameter to be used when searching for recipes.</w:t>
+      </w:r>
+    </w:p>
+    <w:p/>
+    <w:p>
+      <w:pPr>
+        <w:rPr>
+          <w:rFonts w:ascii="Calibri" w:eastAsia="Times New Roman" w:hAnsi="Calibri" w:cs="Times New Roman"/>
+          <w:color w:val="000000"/>
+        </w:rPr>
+      </w:pPr>
+      <w:r>
+        <w:rPr>
+          <w:i/>
+        </w:rPr>
+        <w:t>Ingredient</w:t>
+      </w:r>
+      <w:r>
+        <w:t xml:space="preserve">: </w:t>
+      </w:r>
+      <w:r>
+        <w:rPr>
+          <w:rFonts w:ascii="Calibri" w:eastAsia="Times New Roman" w:hAnsi="Calibri" w:cs="Times New Roman"/>
+          <w:color w:val="000000"/>
+        </w:rPr>
+        <w:t xml:space="preserve">An ingredient represents the data related to the </w:t>
+      </w:r>
+      <w:r>
+        <w:rPr>
+          <w:rFonts w:ascii="Calibri" w:eastAsia="Times New Roman" w:hAnsi="Calibri" w:cs="Times New Roman"/>
+          <w:color w:val="000000"/>
+        </w:rPr>
+        <w:t>user’s pantry items and allergies that are used to whitelist and blacklist ingredients, respectively.</w:t>
+      </w:r>
+    </w:p>
+    <w:p>
+      <w:pPr>
+        <w:rPr>
+          <w:rFonts w:ascii="Calibri" w:eastAsia="Times New Roman" w:hAnsi="Calibri" w:cs="Times New Roman"/>
+          <w:color w:val="000000"/>
+        </w:rPr>
+      </w:pPr>
+    </w:p>
+    <w:p>
+      <w:pPr>
+        <w:rPr>
+          <w:rFonts w:ascii="Calibri" w:eastAsia="Times New Roman" w:hAnsi="Calibri" w:cs="Times New Roman"/>
+          <w:color w:val="000000"/>
+        </w:rPr>
+      </w:pPr>
+      <w:r>
+        <w:rPr>
+          <w:rFonts w:ascii="Calibri" w:eastAsia="Times New Roman" w:hAnsi="Calibri" w:cs="Times New Roman"/>
+          <w:i/>
+          <w:color w:val="000000"/>
+        </w:rPr>
+        <w:t>Recipe</w:t>
+      </w:r>
+      <w:r>
+        <w:rPr>
+          <w:rFonts w:ascii="Calibri" w:eastAsia="Times New Roman" w:hAnsi="Calibri" w:cs="Times New Roman"/>
+          <w:color w:val="000000"/>
+        </w:rPr>
+        <w:t>: The response from the Yummly API for a given Get Recipe call. This data is in an unstructured JSON format that we are able to query against thanks to PostgreSQL’s JSON support.</w:t>
+      </w:r>
+    </w:p>
+    <w:p/>
+    <w:p>
+      <w:pPr>
+        <w:rPr>
           <w:b/>
         </w:rPr>
       </w:pPr>
@@ -1797,8 +2287,6 @@
         </w:rPr>
         <w:t>Flow</w:t>
       </w:r>
-      <w:bookmarkStart w:id="0" w:name="_GoBack"/>
-      <w:bookmarkEnd w:id="0"/>
     </w:p>
     <w:p>
       <w:pPr>
@@ -1824,7 +2312,7 @@
                     <pic:cNvPicPr/>
                   </pic:nvPicPr>
                   <pic:blipFill rotWithShape="1">
-                    <a:blip r:embed="rId9">
+                    <a:blip r:embed="rId11">
                       <a:extLst>
                         <a:ext uri="{28A0092B-C50C-407E-A947-70E740481C1C}">
                           <a14:useLocalDpi xmlns:a14="http://schemas.microsoft.com/office/drawing/2010/main" val="0"/>
@@ -1871,41 +2359,402 @@
         <w:t>Pantry Management Flow</w:t>
       </w:r>
     </w:p>
+    <w:p>
+      <w:pPr>
+        <w:jc w:val="center"/>
+      </w:pPr>
+      <w:r>
+        <w:rPr>
+          <w:noProof/>
+        </w:rPr>
+        <w:drawing>
+          <wp:inline distT="0" distB="0" distL="0" distR="0" wp14:anchorId="7ECCE107" wp14:editId="03E9203E">
+            <wp:extent cx="5948559" cy="6441440"/>
+            <wp:effectExtent l="0" t="0" r="0" b="10160"/>
+            <wp:docPr id="9" name="Picture 9"/>
+            <wp:cNvGraphicFramePr>
+              <a:graphicFrameLocks xmlns:a="http://schemas.openxmlformats.org/drawingml/2006/main" noChangeAspect="1"/>
+            </wp:cNvGraphicFramePr>
+            <a:graphic xmlns:a="http://schemas.openxmlformats.org/drawingml/2006/main">
+              <a:graphicData uri="http://schemas.openxmlformats.org/drawingml/2006/picture">
+                <pic:pic xmlns:pic="http://schemas.openxmlformats.org/drawingml/2006/picture">
+                  <pic:nvPicPr>
+                    <pic:cNvPr id="9" name="Canvas 5.png"/>
+                    <pic:cNvPicPr/>
+                  </pic:nvPicPr>
+                  <pic:blipFill rotWithShape="1">
+                    <a:blip r:embed="rId12">
+                      <a:extLst>
+                        <a:ext uri="{28A0092B-C50C-407E-A947-70E740481C1C}">
+                          <a14:useLocalDpi xmlns:a14="http://schemas.microsoft.com/office/drawing/2010/main" val="0"/>
+                        </a:ext>
+                      </a:extLst>
+                    </a:blip>
+                    <a:srcRect l="20085" t="5300" r="5128" b="7363"/>
+                    <a:stretch/>
+                  </pic:blipFill>
+                  <pic:spPr bwMode="auto">
+                    <a:xfrm>
+                      <a:off x="0" y="0"/>
+                      <a:ext cx="5978269" cy="6473611"/>
+                    </a:xfrm>
+                    <a:prstGeom prst="rect">
+                      <a:avLst/>
+                    </a:prstGeom>
+                    <a:ln>
+                      <a:noFill/>
+                    </a:ln>
+                    <a:extLst>
+                      <a:ext uri="{53640926-AAD7-44D8-BBD7-CCE9431645EC}">
+                        <a14:shadowObscured xmlns:a14="http://schemas.microsoft.com/office/drawing/2010/main"/>
+                      </a:ext>
+                    </a:extLst>
+                  </pic:spPr>
+                </pic:pic>
+              </a:graphicData>
+            </a:graphic>
+          </wp:inline>
+        </w:drawing>
+      </w:r>
+    </w:p>
     <w:p/>
     <w:p>
-      <w:r>
+      <w:pPr>
         <w:rPr>
           <w:b/>
         </w:rPr>
-        <w:t>UI diagram</w:t>
-      </w:r>
-    </w:p>
-    <w:p>
-      <w:r>
-        <w:t>{mobile home}</w:t>
-      </w:r>
-    </w:p>
-    <w:p>
-      <w:r>
-        <w:t>{mobile pantry}</w:t>
-      </w:r>
-    </w:p>
-    <w:p>
-      <w:r>
-        <w:t>{mobile menu}</w:t>
-      </w:r>
-    </w:p>
-    <w:p>
-      <w:r>
-        <w:t>{mobile login}</w:t>
-      </w:r>
-    </w:p>
-    <w:p>
-      <w:r>
-        <w:t>{desktop home}</w:t>
+      </w:pPr>
+      <w:r>
+        <w:rPr>
+          <w:b/>
+        </w:rPr>
+        <w:br w:type="page"/>
+      </w:r>
+    </w:p>
+    <w:p>
+      <w:pPr>
+        <w:rPr>
+          <w:b/>
+        </w:rPr>
+      </w:pPr>
+      <w:r>
+        <w:rPr>
+          <w:b/>
+        </w:rPr>
+        <w:t>Starting screen after login</w:t>
+      </w:r>
+    </w:p>
+    <w:p/>
+    <w:p>
+      <w:pPr>
+        <w:jc w:val="center"/>
+      </w:pPr>
+      <w:r>
+        <w:rPr>
+          <w:noProof/>
+        </w:rPr>
+        <w:drawing>
+          <wp:inline distT="0" distB="0" distL="0" distR="0" wp14:anchorId="5E6DE09B" wp14:editId="0023E61D">
+            <wp:extent cx="5943600" cy="3945255"/>
+            <wp:effectExtent l="8572" t="0" r="8573" b="8572"/>
+            <wp:docPr id="11" name="Picture 11"/>
+            <wp:cNvGraphicFramePr>
+              <a:graphicFrameLocks xmlns:a="http://schemas.openxmlformats.org/drawingml/2006/main" noChangeAspect="1"/>
+            </wp:cNvGraphicFramePr>
+            <a:graphic xmlns:a="http://schemas.openxmlformats.org/drawingml/2006/main">
+              <a:graphicData uri="http://schemas.openxmlformats.org/drawingml/2006/picture">
+                <pic:pic xmlns:pic="http://schemas.openxmlformats.org/drawingml/2006/picture">
+                  <pic:nvPicPr>
+                    <pic:cNvPr id="11" name="Screen Shot 2015-09-21 at 10.33.13 PM.PNG"/>
+                    <pic:cNvPicPr/>
+                  </pic:nvPicPr>
+                  <pic:blipFill>
+                    <a:blip r:embed="rId13">
+                      <a:extLst>
+                        <a:ext uri="{28A0092B-C50C-407E-A947-70E740481C1C}">
+                          <a14:useLocalDpi xmlns:a14="http://schemas.microsoft.com/office/drawing/2010/main" val="0"/>
+                        </a:ext>
+                      </a:extLst>
+                    </a:blip>
+                    <a:stretch>
+                      <a:fillRect/>
+                    </a:stretch>
+                  </pic:blipFill>
+                  <pic:spPr>
+                    <a:xfrm rot="16200000">
+                      <a:off x="0" y="0"/>
+                      <a:ext cx="5943600" cy="3945255"/>
+                    </a:xfrm>
+                    <a:prstGeom prst="rect">
+                      <a:avLst/>
+                    </a:prstGeom>
+                  </pic:spPr>
+                </pic:pic>
+              </a:graphicData>
+            </a:graphic>
+          </wp:inline>
+        </w:drawing>
+      </w:r>
+    </w:p>
+    <w:p>
+      <w:r>
+        <w:br w:type="page"/>
+      </w:r>
+    </w:p>
+    <w:p>
+      <w:pPr>
+        <w:rPr>
+          <w:b/>
+        </w:rPr>
+      </w:pPr>
+      <w:r>
+        <w:rPr>
+          <w:b/>
+        </w:rPr>
+        <w:t>Pantry management</w:t>
+      </w:r>
+    </w:p>
+    <w:p/>
+    <w:p>
+      <w:pPr>
+        <w:jc w:val="center"/>
+      </w:pPr>
+      <w:r>
+        <w:rPr>
+          <w:noProof/>
+        </w:rPr>
+        <w:drawing>
+          <wp:inline distT="0" distB="0" distL="0" distR="0" wp14:anchorId="7276497C" wp14:editId="721FFFE3">
+            <wp:extent cx="5943600" cy="3855720"/>
+            <wp:effectExtent l="2540" t="0" r="2540" b="2540"/>
+            <wp:docPr id="12" name="Picture 12"/>
+            <wp:cNvGraphicFramePr>
+              <a:graphicFrameLocks xmlns:a="http://schemas.openxmlformats.org/drawingml/2006/main" noChangeAspect="1"/>
+            </wp:cNvGraphicFramePr>
+            <a:graphic xmlns:a="http://schemas.openxmlformats.org/drawingml/2006/main">
+              <a:graphicData uri="http://schemas.openxmlformats.org/drawingml/2006/picture">
+                <pic:pic xmlns:pic="http://schemas.openxmlformats.org/drawingml/2006/picture">
+                  <pic:nvPicPr>
+                    <pic:cNvPr id="12" name="Screen Shot 2015-09-21 at 10.33.00 PM.PNG"/>
+                    <pic:cNvPicPr/>
+                  </pic:nvPicPr>
+                  <pic:blipFill>
+                    <a:blip r:embed="rId14">
+                      <a:extLst>
+                        <a:ext uri="{28A0092B-C50C-407E-A947-70E740481C1C}">
+                          <a14:useLocalDpi xmlns:a14="http://schemas.microsoft.com/office/drawing/2010/main" val="0"/>
+                        </a:ext>
+                      </a:extLst>
+                    </a:blip>
+                    <a:stretch>
+                      <a:fillRect/>
+                    </a:stretch>
+                  </pic:blipFill>
+                  <pic:spPr>
+                    <a:xfrm rot="5400000">
+                      <a:off x="0" y="0"/>
+                      <a:ext cx="5943600" cy="3855720"/>
+                    </a:xfrm>
+                    <a:prstGeom prst="rect">
+                      <a:avLst/>
+                    </a:prstGeom>
+                  </pic:spPr>
+                </pic:pic>
+              </a:graphicData>
+            </a:graphic>
+          </wp:inline>
+        </w:drawing>
+      </w:r>
+    </w:p>
+    <w:p>
+      <w:r>
+        <w:br w:type="page"/>
+      </w:r>
+    </w:p>
+    <w:p>
+      <w:r>
+        <w:rPr>
+          <w:b/>
+        </w:rPr>
+        <w:t>Hamburger menu</w:t>
+      </w:r>
+    </w:p>
+    <w:p/>
+    <w:p>
+      <w:pPr>
+        <w:jc w:val="center"/>
+      </w:pPr>
+      <w:r>
+        <w:rPr>
+          <w:noProof/>
+        </w:rPr>
+        <w:drawing>
+          <wp:inline distT="0" distB="0" distL="0" distR="0" wp14:anchorId="5677D7E4" wp14:editId="309ACB24">
+            <wp:extent cx="5943600" cy="3876040"/>
+            <wp:effectExtent l="0" t="7620" r="0" b="0"/>
+            <wp:docPr id="13" name="Picture 13"/>
+            <wp:cNvGraphicFramePr>
+              <a:graphicFrameLocks xmlns:a="http://schemas.openxmlformats.org/drawingml/2006/main" noChangeAspect="1"/>
+            </wp:cNvGraphicFramePr>
+            <a:graphic xmlns:a="http://schemas.openxmlformats.org/drawingml/2006/main">
+              <a:graphicData uri="http://schemas.openxmlformats.org/drawingml/2006/picture">
+                <pic:pic xmlns:pic="http://schemas.openxmlformats.org/drawingml/2006/picture">
+                  <pic:nvPicPr>
+                    <pic:cNvPr id="13" name="Screen Shot 2015-09-21 at 10.33.53 PM.PNG"/>
+                    <pic:cNvPicPr/>
+                  </pic:nvPicPr>
+                  <pic:blipFill>
+                    <a:blip r:embed="rId15">
+                      <a:extLst>
+                        <a:ext uri="{28A0092B-C50C-407E-A947-70E740481C1C}">
+                          <a14:useLocalDpi xmlns:a14="http://schemas.microsoft.com/office/drawing/2010/main" val="0"/>
+                        </a:ext>
+                      </a:extLst>
+                    </a:blip>
+                    <a:stretch>
+                      <a:fillRect/>
+                    </a:stretch>
+                  </pic:blipFill>
+                  <pic:spPr>
+                    <a:xfrm rot="5400000">
+                      <a:off x="0" y="0"/>
+                      <a:ext cx="5943600" cy="3876040"/>
+                    </a:xfrm>
+                    <a:prstGeom prst="rect">
+                      <a:avLst/>
+                    </a:prstGeom>
+                  </pic:spPr>
+                </pic:pic>
+              </a:graphicData>
+            </a:graphic>
+          </wp:inline>
+        </w:drawing>
+      </w:r>
+    </w:p>
+    <w:p>
+      <w:r>
+        <w:br w:type="page"/>
+      </w:r>
+    </w:p>
+    <w:p>
+      <w:r>
+        <w:rPr>
+          <w:b/>
+        </w:rPr>
+        <w:t>Web home page, before logging in</w:t>
+      </w:r>
+    </w:p>
+    <w:p/>
+    <w:p>
+      <w:pPr>
+        <w:jc w:val="center"/>
+      </w:pPr>
+      <w:r>
+        <w:rPr>
+          <w:noProof/>
+        </w:rPr>
+        <w:drawing>
+          <wp:inline distT="0" distB="0" distL="0" distR="0" wp14:anchorId="2F54265F" wp14:editId="02AAD0FA">
+            <wp:extent cx="4966335" cy="3224934"/>
+            <wp:effectExtent l="0" t="0" r="12065" b="1270"/>
+            <wp:docPr id="14" name="Picture 14"/>
+            <wp:cNvGraphicFramePr>
+              <a:graphicFrameLocks xmlns:a="http://schemas.openxmlformats.org/drawingml/2006/main" noChangeAspect="1"/>
+            </wp:cNvGraphicFramePr>
+            <a:graphic xmlns:a="http://schemas.openxmlformats.org/drawingml/2006/main">
+              <a:graphicData uri="http://schemas.openxmlformats.org/drawingml/2006/picture">
+                <pic:pic xmlns:pic="http://schemas.openxmlformats.org/drawingml/2006/picture">
+                  <pic:nvPicPr>
+                    <pic:cNvPr id="14" name="Screen Shot 2015-09-21 at 10.33.39 PM.PNG"/>
+                    <pic:cNvPicPr/>
+                  </pic:nvPicPr>
+                  <pic:blipFill>
+                    <a:blip r:embed="rId16">
+                      <a:extLst>
+                        <a:ext uri="{28A0092B-C50C-407E-A947-70E740481C1C}">
+                          <a14:useLocalDpi xmlns:a14="http://schemas.microsoft.com/office/drawing/2010/main" val="0"/>
+                        </a:ext>
+                      </a:extLst>
+                    </a:blip>
+                    <a:stretch>
+                      <a:fillRect/>
+                    </a:stretch>
+                  </pic:blipFill>
+                  <pic:spPr>
+                    <a:xfrm rot="10800000">
+                      <a:off x="0" y="0"/>
+                      <a:ext cx="4982675" cy="3235544"/>
+                    </a:xfrm>
+                    <a:prstGeom prst="rect">
+                      <a:avLst/>
+                    </a:prstGeom>
+                  </pic:spPr>
+                </pic:pic>
+              </a:graphicData>
+            </a:graphic>
+          </wp:inline>
+        </w:drawing>
+      </w:r>
+    </w:p>
+    <w:p>
+      <w:pPr>
+        <w:jc w:val="center"/>
+      </w:pPr>
+    </w:p>
+    <w:p>
+      <w:pPr>
+        <w:jc w:val="center"/>
+      </w:pPr>
+      <w:r>
+        <w:rPr>
+          <w:noProof/>
+        </w:rPr>
+        <w:drawing>
+          <wp:inline distT="0" distB="0" distL="0" distR="0" wp14:anchorId="15A6148A" wp14:editId="7E94BED3">
+            <wp:extent cx="4921129" cy="3202940"/>
+            <wp:effectExtent l="0" t="0" r="6985" b="0"/>
+            <wp:docPr id="15" name="Picture 15"/>
+            <wp:cNvGraphicFramePr>
+              <a:graphicFrameLocks xmlns:a="http://schemas.openxmlformats.org/drawingml/2006/main" noChangeAspect="1"/>
+            </wp:cNvGraphicFramePr>
+            <a:graphic xmlns:a="http://schemas.openxmlformats.org/drawingml/2006/main">
+              <a:graphicData uri="http://schemas.openxmlformats.org/drawingml/2006/picture">
+                <pic:pic xmlns:pic="http://schemas.openxmlformats.org/drawingml/2006/picture">
+                  <pic:nvPicPr>
+                    <pic:cNvPr id="15" name="Screen Shot 2015-09-21 at 10.32.44 PM.PNG"/>
+                    <pic:cNvPicPr/>
+                  </pic:nvPicPr>
+                  <pic:blipFill>
+                    <a:blip r:embed="rId17">
+                      <a:extLst>
+                        <a:ext uri="{28A0092B-C50C-407E-A947-70E740481C1C}">
+                          <a14:useLocalDpi xmlns:a14="http://schemas.microsoft.com/office/drawing/2010/main" val="0"/>
+                        </a:ext>
+                      </a:extLst>
+                    </a:blip>
+                    <a:stretch>
+                      <a:fillRect/>
+                    </a:stretch>
+                  </pic:blipFill>
+                  <pic:spPr>
+                    <a:xfrm>
+                      <a:off x="0" y="0"/>
+                      <a:ext cx="4930861" cy="3209274"/>
+                    </a:xfrm>
+                    <a:prstGeom prst="rect">
+                      <a:avLst/>
+                    </a:prstGeom>
+                  </pic:spPr>
+                </pic:pic>
+              </a:graphicData>
+            </a:graphic>
+          </wp:inline>
+        </w:drawing>
       </w:r>
     </w:p>
     <w:sectPr>
+      <w:footerReference w:type="even" r:id="rId18"/>
+      <w:footerReference w:type="default" r:id="rId19"/>
       <w:pgSz w:w="12240" w:h="15840"/>
       <w:pgMar w:top="1440" w:right="1440" w:bottom="1440" w:left="1440" w:header="720" w:footer="720" w:gutter="0"/>
       <w:cols w:space="720"/>
@@ -1913,6 +2762,133 @@
     </w:sectPr>
   </w:body>
 </w:document>
+</file>
+
+<file path=word/endnotes.xml><?xml version="1.0" encoding="utf-8"?>
+<w:endnotes xmlns:wpc="http://schemas.microsoft.com/office/word/2010/wordprocessingCanvas" xmlns:mo="http://schemas.microsoft.com/office/mac/office/2008/main" xmlns:mc="http://schemas.openxmlformats.org/markup-compatibility/2006" xmlns:mv="urn:schemas-microsoft-com:mac:vml" xmlns:o="urn:schemas-microsoft-com:office:office" xmlns:r="http://schemas.openxmlformats.org/officeDocument/2006/relationships" xmlns:m="http://schemas.openxmlformats.org/officeDocument/2006/math" xmlns:v="urn:schemas-microsoft-com:vml" xmlns:wp14="http://schemas.microsoft.com/office/word/2010/wordprocessingDrawing" xmlns:wp="http://schemas.openxmlformats.org/drawingml/2006/wordprocessingDrawing" xmlns:w10="urn:schemas-microsoft-com:office:word" xmlns:w="http://schemas.openxmlformats.org/wordprocessingml/2006/main" xmlns:w14="http://schemas.microsoft.com/office/word/2010/wordml" xmlns:w15="http://schemas.microsoft.com/office/word/2012/wordml" xmlns:wpg="http://schemas.microsoft.com/office/word/2010/wordprocessingGroup" xmlns:wpi="http://schemas.microsoft.com/office/word/2010/wordprocessingInk" xmlns:wne="http://schemas.microsoft.com/office/word/2006/wordml" xmlns:wps="http://schemas.microsoft.com/office/word/2010/wordprocessingShape" mc:Ignorable="w14 w15 wp14">
+  <w:endnote w:type="separator" w:id="-1">
+    <w:p>
+      <w:r>
+        <w:separator/>
+      </w:r>
+    </w:p>
+  </w:endnote>
+  <w:endnote w:type="continuationSeparator" w:id="0">
+    <w:p>
+      <w:r>
+        <w:continuationSeparator/>
+      </w:r>
+    </w:p>
+  </w:endnote>
+</w:endnotes>
+</file>
+
+<file path=word/footer1.xml><?xml version="1.0" encoding="utf-8"?>
+<w:ftr xmlns:wpc="http://schemas.microsoft.com/office/word/2010/wordprocessingCanvas" xmlns:mo="http://schemas.microsoft.com/office/mac/office/2008/main" xmlns:mc="http://schemas.openxmlformats.org/markup-compatibility/2006" xmlns:mv="urn:schemas-microsoft-com:mac:vml" xmlns:o="urn:schemas-microsoft-com:office:office" xmlns:r="http://schemas.openxmlformats.org/officeDocument/2006/relationships" xmlns:m="http://schemas.openxmlformats.org/officeDocument/2006/math" xmlns:v="urn:schemas-microsoft-com:vml" xmlns:wp14="http://schemas.microsoft.com/office/word/2010/wordprocessingDrawing" xmlns:wp="http://schemas.openxmlformats.org/drawingml/2006/wordprocessingDrawing" xmlns:w10="urn:schemas-microsoft-com:office:word" xmlns:w="http://schemas.openxmlformats.org/wordprocessingml/2006/main" xmlns:w14="http://schemas.microsoft.com/office/word/2010/wordml" xmlns:w15="http://schemas.microsoft.com/office/word/2012/wordml" xmlns:wpg="http://schemas.microsoft.com/office/word/2010/wordprocessingGroup" xmlns:wpi="http://schemas.microsoft.com/office/word/2010/wordprocessingInk" xmlns:wne="http://schemas.microsoft.com/office/word/2006/wordml" xmlns:wps="http://schemas.microsoft.com/office/word/2010/wordprocessingShape" mc:Ignorable="w14 w15 wp14">
+  <w:p>
+    <w:pPr>
+      <w:pStyle w:val="Footer"/>
+      <w:framePr w:wrap="none" w:vAnchor="text" w:hAnchor="margin" w:xAlign="right" w:y="1"/>
+      <w:rPr>
+        <w:rStyle w:val="PageNumber"/>
+      </w:rPr>
+    </w:pPr>
+    <w:r>
+      <w:rPr>
+        <w:rStyle w:val="PageNumber"/>
+      </w:rPr>
+      <w:fldChar w:fldCharType="begin"/>
+    </w:r>
+    <w:r>
+      <w:rPr>
+        <w:rStyle w:val="PageNumber"/>
+      </w:rPr>
+      <w:instrText xml:space="preserve">PAGE  </w:instrText>
+    </w:r>
+    <w:r>
+      <w:rPr>
+        <w:rStyle w:val="PageNumber"/>
+      </w:rPr>
+      <w:fldChar w:fldCharType="end"/>
+    </w:r>
+  </w:p>
+  <w:p>
+    <w:pPr>
+      <w:pStyle w:val="Footer"/>
+      <w:ind w:right="360"/>
+    </w:pPr>
+  </w:p>
+</w:ftr>
+</file>
+
+<file path=word/footer2.xml><?xml version="1.0" encoding="utf-8"?>
+<w:ftr xmlns:wpc="http://schemas.microsoft.com/office/word/2010/wordprocessingCanvas" xmlns:mo="http://schemas.microsoft.com/office/mac/office/2008/main" xmlns:mc="http://schemas.openxmlformats.org/markup-compatibility/2006" xmlns:mv="urn:schemas-microsoft-com:mac:vml" xmlns:o="urn:schemas-microsoft-com:office:office" xmlns:r="http://schemas.openxmlformats.org/officeDocument/2006/relationships" xmlns:m="http://schemas.openxmlformats.org/officeDocument/2006/math" xmlns:v="urn:schemas-microsoft-com:vml" xmlns:wp14="http://schemas.microsoft.com/office/word/2010/wordprocessingDrawing" xmlns:wp="http://schemas.openxmlformats.org/drawingml/2006/wordprocessingDrawing" xmlns:w10="urn:schemas-microsoft-com:office:word" xmlns:w="http://schemas.openxmlformats.org/wordprocessingml/2006/main" xmlns:w14="http://schemas.microsoft.com/office/word/2010/wordml" xmlns:w15="http://schemas.microsoft.com/office/word/2012/wordml" xmlns:wpg="http://schemas.microsoft.com/office/word/2010/wordprocessingGroup" xmlns:wpi="http://schemas.microsoft.com/office/word/2010/wordprocessingInk" xmlns:wne="http://schemas.microsoft.com/office/word/2006/wordml" xmlns:wps="http://schemas.microsoft.com/office/word/2010/wordprocessingShape" mc:Ignorable="w14 w15 wp14">
+  <w:p>
+    <w:pPr>
+      <w:pStyle w:val="Footer"/>
+      <w:framePr w:wrap="none" w:vAnchor="text" w:hAnchor="margin" w:xAlign="right" w:y="1"/>
+      <w:rPr>
+        <w:rStyle w:val="PageNumber"/>
+      </w:rPr>
+    </w:pPr>
+    <w:r>
+      <w:rPr>
+        <w:rStyle w:val="PageNumber"/>
+      </w:rPr>
+      <w:fldChar w:fldCharType="begin"/>
+    </w:r>
+    <w:r>
+      <w:rPr>
+        <w:rStyle w:val="PageNumber"/>
+      </w:rPr>
+      <w:instrText xml:space="preserve">PAGE  </w:instrText>
+    </w:r>
+    <w:r>
+      <w:rPr>
+        <w:rStyle w:val="PageNumber"/>
+      </w:rPr>
+      <w:fldChar w:fldCharType="separate"/>
+    </w:r>
+    <w:r>
+      <w:rPr>
+        <w:rStyle w:val="PageNumber"/>
+        <w:noProof/>
+      </w:rPr>
+      <w:t>1</w:t>
+    </w:r>
+    <w:r>
+      <w:rPr>
+        <w:rStyle w:val="PageNumber"/>
+      </w:rPr>
+      <w:fldChar w:fldCharType="end"/>
+    </w:r>
+  </w:p>
+  <w:p>
+    <w:pPr>
+      <w:pStyle w:val="Footer"/>
+      <w:ind w:right="360"/>
+    </w:pPr>
+  </w:p>
+</w:ftr>
+</file>
+
+<file path=word/footnotes.xml><?xml version="1.0" encoding="utf-8"?>
+<w:footnotes xmlns:wpc="http://schemas.microsoft.com/office/word/2010/wordprocessingCanvas" xmlns:mo="http://schemas.microsoft.com/office/mac/office/2008/main" xmlns:mc="http://schemas.openxmlformats.org/markup-compatibility/2006" xmlns:mv="urn:schemas-microsoft-com:mac:vml" xmlns:o="urn:schemas-microsoft-com:office:office" xmlns:r="http://schemas.openxmlformats.org/officeDocument/2006/relationships" xmlns:m="http://schemas.openxmlformats.org/officeDocument/2006/math" xmlns:v="urn:schemas-microsoft-com:vml" xmlns:wp14="http://schemas.microsoft.com/office/word/2010/wordprocessingDrawing" xmlns:wp="http://schemas.openxmlformats.org/drawingml/2006/wordprocessingDrawing" xmlns:w10="urn:schemas-microsoft-com:office:word" xmlns:w="http://schemas.openxmlformats.org/wordprocessingml/2006/main" xmlns:w14="http://schemas.microsoft.com/office/word/2010/wordml" xmlns:w15="http://schemas.microsoft.com/office/word/2012/wordml" xmlns:wpg="http://schemas.microsoft.com/office/word/2010/wordprocessingGroup" xmlns:wpi="http://schemas.microsoft.com/office/word/2010/wordprocessingInk" xmlns:wne="http://schemas.microsoft.com/office/word/2006/wordml" xmlns:wps="http://schemas.microsoft.com/office/word/2010/wordprocessingShape" mc:Ignorable="w14 w15 wp14">
+  <w:footnote w:type="separator" w:id="-1">
+    <w:p>
+      <w:r>
+        <w:separator/>
+      </w:r>
+    </w:p>
+  </w:footnote>
+  <w:footnote w:type="continuationSeparator" w:id="0">
+    <w:p>
+      <w:r>
+        <w:continuationSeparator/>
+      </w:r>
+    </w:p>
+  </w:footnote>
+</w:footnotes>
 </file>
 
 <file path=word/numbering.xml><?xml version="1.0" encoding="utf-8"?>
@@ -3661,6 +4637,204 @@
       <w:u w:val="single"/>
     </w:rPr>
   </w:style>
+  <w:style w:type="paragraph" w:styleId="TOC1">
+    <w:name w:val="toc 1"/>
+    <w:basedOn w:val="Normal"/>
+    <w:next w:val="Normal"/>
+    <w:autoRedefine/>
+    <w:uiPriority w:val="39"/>
+    <w:unhideWhenUsed/>
+    <w:rsid w:val="00C321BC"/>
+    <w:pPr>
+      <w:spacing w:before="120"/>
+    </w:pPr>
+    <w:rPr>
+      <w:b/>
+      <w:sz w:val="22"/>
+      <w:szCs w:val="22"/>
+    </w:rPr>
+  </w:style>
+  <w:style w:type="paragraph" w:styleId="TOC2">
+    <w:name w:val="toc 2"/>
+    <w:basedOn w:val="Normal"/>
+    <w:next w:val="Normal"/>
+    <w:autoRedefine/>
+    <w:uiPriority w:val="39"/>
+    <w:unhideWhenUsed/>
+    <w:rsid w:val="00C321BC"/>
+    <w:pPr>
+      <w:ind w:left="240"/>
+    </w:pPr>
+    <w:rPr>
+      <w:i/>
+      <w:sz w:val="22"/>
+      <w:szCs w:val="22"/>
+    </w:rPr>
+  </w:style>
+  <w:style w:type="paragraph" w:styleId="TOC3">
+    <w:name w:val="toc 3"/>
+    <w:basedOn w:val="Normal"/>
+    <w:next w:val="Normal"/>
+    <w:autoRedefine/>
+    <w:uiPriority w:val="39"/>
+    <w:unhideWhenUsed/>
+    <w:rsid w:val="00C321BC"/>
+    <w:pPr>
+      <w:ind w:left="480"/>
+    </w:pPr>
+    <w:rPr>
+      <w:sz w:val="22"/>
+      <w:szCs w:val="22"/>
+    </w:rPr>
+  </w:style>
+  <w:style w:type="paragraph" w:styleId="TOC4">
+    <w:name w:val="toc 4"/>
+    <w:basedOn w:val="Normal"/>
+    <w:next w:val="Normal"/>
+    <w:autoRedefine/>
+    <w:uiPriority w:val="39"/>
+    <w:unhideWhenUsed/>
+    <w:rsid w:val="00C321BC"/>
+    <w:pPr>
+      <w:ind w:left="720"/>
+    </w:pPr>
+    <w:rPr>
+      <w:sz w:val="20"/>
+      <w:szCs w:val="20"/>
+    </w:rPr>
+  </w:style>
+  <w:style w:type="paragraph" w:styleId="TOC5">
+    <w:name w:val="toc 5"/>
+    <w:basedOn w:val="Normal"/>
+    <w:next w:val="Normal"/>
+    <w:autoRedefine/>
+    <w:uiPriority w:val="39"/>
+    <w:unhideWhenUsed/>
+    <w:rsid w:val="00C321BC"/>
+    <w:pPr>
+      <w:ind w:left="960"/>
+    </w:pPr>
+    <w:rPr>
+      <w:sz w:val="20"/>
+      <w:szCs w:val="20"/>
+    </w:rPr>
+  </w:style>
+  <w:style w:type="paragraph" w:styleId="TOC6">
+    <w:name w:val="toc 6"/>
+    <w:basedOn w:val="Normal"/>
+    <w:next w:val="Normal"/>
+    <w:autoRedefine/>
+    <w:uiPriority w:val="39"/>
+    <w:unhideWhenUsed/>
+    <w:rsid w:val="00C321BC"/>
+    <w:pPr>
+      <w:ind w:left="1200"/>
+    </w:pPr>
+    <w:rPr>
+      <w:sz w:val="20"/>
+      <w:szCs w:val="20"/>
+    </w:rPr>
+  </w:style>
+  <w:style w:type="paragraph" w:styleId="TOC7">
+    <w:name w:val="toc 7"/>
+    <w:basedOn w:val="Normal"/>
+    <w:next w:val="Normal"/>
+    <w:autoRedefine/>
+    <w:uiPriority w:val="39"/>
+    <w:unhideWhenUsed/>
+    <w:rsid w:val="00C321BC"/>
+    <w:pPr>
+      <w:ind w:left="1440"/>
+    </w:pPr>
+    <w:rPr>
+      <w:sz w:val="20"/>
+      <w:szCs w:val="20"/>
+    </w:rPr>
+  </w:style>
+  <w:style w:type="paragraph" w:styleId="TOC8">
+    <w:name w:val="toc 8"/>
+    <w:basedOn w:val="Normal"/>
+    <w:next w:val="Normal"/>
+    <w:autoRedefine/>
+    <w:uiPriority w:val="39"/>
+    <w:unhideWhenUsed/>
+    <w:rsid w:val="00C321BC"/>
+    <w:pPr>
+      <w:ind w:left="1680"/>
+    </w:pPr>
+    <w:rPr>
+      <w:sz w:val="20"/>
+      <w:szCs w:val="20"/>
+    </w:rPr>
+  </w:style>
+  <w:style w:type="paragraph" w:styleId="TOC9">
+    <w:name w:val="toc 9"/>
+    <w:basedOn w:val="Normal"/>
+    <w:next w:val="Normal"/>
+    <w:autoRedefine/>
+    <w:uiPriority w:val="39"/>
+    <w:unhideWhenUsed/>
+    <w:rsid w:val="00C321BC"/>
+    <w:pPr>
+      <w:ind w:left="1920"/>
+    </w:pPr>
+    <w:rPr>
+      <w:sz w:val="20"/>
+      <w:szCs w:val="20"/>
+    </w:rPr>
+  </w:style>
+  <w:style w:type="paragraph" w:styleId="Footer">
+    <w:name w:val="footer"/>
+    <w:basedOn w:val="Normal"/>
+    <w:link w:val="FooterChar"/>
+    <w:uiPriority w:val="99"/>
+    <w:unhideWhenUsed/>
+    <w:rsid w:val="00C321BC"/>
+    <w:pPr>
+      <w:tabs>
+        <w:tab w:val="center" w:pos="4680"/>
+        <w:tab w:val="right" w:pos="9360"/>
+      </w:tabs>
+    </w:pPr>
+  </w:style>
+  <w:style w:type="character" w:customStyle="1" w:styleId="FooterChar">
+    <w:name w:val="Footer Char"/>
+    <w:basedOn w:val="DefaultParagraphFont"/>
+    <w:link w:val="Footer"/>
+    <w:uiPriority w:val="99"/>
+    <w:rsid w:val="00C321BC"/>
+  </w:style>
+  <w:style w:type="character" w:styleId="PageNumber">
+    <w:name w:val="page number"/>
+    <w:basedOn w:val="DefaultParagraphFont"/>
+    <w:uiPriority w:val="99"/>
+    <w:semiHidden/>
+    <w:unhideWhenUsed/>
+    <w:rsid w:val="00C321BC"/>
+  </w:style>
+  <w:style w:type="table" w:styleId="TableGrid">
+    <w:name w:val="Table Grid"/>
+    <w:basedOn w:val="TableNormal"/>
+    <w:uiPriority w:val="39"/>
+    <w:rsid w:val="00C321BC"/>
+    <w:tblPr>
+      <w:tblInd w:w="0" w:type="dxa"/>
+      <w:tblBorders>
+        <w:top w:val="single" w:sz="4" w:space="0" w:color="auto"/>
+        <w:left w:val="single" w:sz="4" w:space="0" w:color="auto"/>
+        <w:bottom w:val="single" w:sz="4" w:space="0" w:color="auto"/>
+        <w:right w:val="single" w:sz="4" w:space="0" w:color="auto"/>
+        <w:insideH w:val="single" w:sz="4" w:space="0" w:color="auto"/>
+        <w:insideV w:val="single" w:sz="4" w:space="0" w:color="auto"/>
+      </w:tblBorders>
+      <w:tblCellMar>
+        <w:top w:w="0" w:type="dxa"/>
+        <w:left w:w="108" w:type="dxa"/>
+        <w:bottom w:w="0" w:type="dxa"/>
+        <w:right w:w="108" w:type="dxa"/>
+      </w:tblCellMar>
+    </w:tblPr>
+  </w:style>
 </w:styles>
 </file>
 

</xml_diff>

<commit_message>
Formatting for class descriptions and did some grammar stuff
</commit_message>
<xml_diff>
--- a/Design Document.docx
+++ b/Design Document.docx
@@ -1,6 +1,6 @@
 
 <file path=word/document.xml><?xml version="1.0" encoding="utf-8"?>
-<w:document xmlns:wpc="http://schemas.microsoft.com/office/word/2010/wordprocessingCanvas" xmlns:mo="http://schemas.microsoft.com/office/mac/office/2008/main" xmlns:mc="http://schemas.openxmlformats.org/markup-compatibility/2006" xmlns:mv="urn:schemas-microsoft-com:mac:vml" xmlns:o="urn:schemas-microsoft-com:office:office" xmlns:r="http://schemas.openxmlformats.org/officeDocument/2006/relationships" xmlns:m="http://schemas.openxmlformats.org/officeDocument/2006/math" xmlns:v="urn:schemas-microsoft-com:vml" xmlns:wp14="http://schemas.microsoft.com/office/word/2010/wordprocessingDrawing" xmlns:wp="http://schemas.openxmlformats.org/drawingml/2006/wordprocessingDrawing" xmlns:w10="urn:schemas-microsoft-com:office:word" xmlns:w="http://schemas.openxmlformats.org/wordprocessingml/2006/main" xmlns:w14="http://schemas.microsoft.com/office/word/2010/wordml" xmlns:w15="http://schemas.microsoft.com/office/word/2012/wordml" xmlns:wpg="http://schemas.microsoft.com/office/word/2010/wordprocessingGroup" xmlns:wpi="http://schemas.microsoft.com/office/word/2010/wordprocessingInk" xmlns:wne="http://schemas.microsoft.com/office/word/2006/wordml" xmlns:wps="http://schemas.microsoft.com/office/word/2010/wordprocessingShape" mc:Ignorable="w14 w15 wp14">
+<w:document xmlns:wpc="http://schemas.microsoft.com/office/word/2010/wordprocessingCanvas" xmlns:mc="http://schemas.openxmlformats.org/markup-compatibility/2006" xmlns:o="urn:schemas-microsoft-com:office:office" xmlns:r="http://schemas.openxmlformats.org/officeDocument/2006/relationships" xmlns:m="http://schemas.openxmlformats.org/officeDocument/2006/math" xmlns:v="urn:schemas-microsoft-com:vml" xmlns:wp14="http://schemas.microsoft.com/office/word/2010/wordprocessingDrawing" xmlns:wp="http://schemas.openxmlformats.org/drawingml/2006/wordprocessingDrawing" xmlns:w10="urn:schemas-microsoft-com:office:word" xmlns:w="http://schemas.openxmlformats.org/wordprocessingml/2006/main" xmlns:w14="http://schemas.microsoft.com/office/word/2010/wordml" xmlns:w15="http://schemas.microsoft.com/office/word/2012/wordml" xmlns:wpg="http://schemas.microsoft.com/office/word/2010/wordprocessingGroup" xmlns:wpi="http://schemas.microsoft.com/office/word/2010/wordprocessingInk" xmlns:wne="http://schemas.microsoft.com/office/word/2006/wordml" xmlns:wps="http://schemas.microsoft.com/office/word/2010/wordprocessingShape" mc:Ignorable="w14 w15 wp14">
   <w:body>
     <w:p>
       <w:r>
@@ -114,7 +114,23 @@
                                 <w:b/>
                                 <w:bCs/>
                               </w:rPr>
-                              <w:t>Garrick Buckley, Mason Herhusky, Jack Horton, Garrett Lewis, Graham Park, Darrell Shi</w:t>
+                              <w:t xml:space="preserve">Garrick Buckley, Mason </w:t>
+                            </w:r>
+                            <w:proofErr w:type="spellStart"/>
+                            <w:r>
+                              <w:rPr>
+                                <w:b/>
+                                <w:bCs/>
+                              </w:rPr>
+                              <w:t>Herhusky</w:t>
+                            </w:r>
+                            <w:proofErr w:type="spellEnd"/>
+                            <w:r>
+                              <w:rPr>
+                                <w:b/>
+                                <w:bCs/>
+                              </w:rPr>
+                              <w:t>, Jack Horton, Garrett Lewis, Graham Park, Darrell Shi</w:t>
                             </w:r>
                           </w:p>
                           <w:p>
@@ -124,8 +140,6 @@
                                 <w:b/>
                               </w:rPr>
                             </w:pPr>
-                            <w:bookmarkStart w:id="0" w:name="_GoBack"/>
-                            <w:bookmarkEnd w:id="0"/>
                           </w:p>
                         </w:txbxContent>
                       </wps:txbx>
@@ -147,7 +161,7 @@
               </wp:anchor>
             </w:drawing>
           </mc:Choice>
-          <mc:Fallback>
+          <mc:Fallback xmlns:mv="urn:schemas-microsoft-com:mac:vml" xmlns:mo="http://schemas.microsoft.com/office/mac/office/2008/main">
             <w:pict>
               <v:shapetype w14:anchorId="4E91E3DC" id="_x0000_t202" coordsize="21600,21600" o:spt="202" path="m0,0l0,21600,21600,21600,21600,0xe">
                 <v:stroke joinstyle="miter"/>
@@ -618,6 +632,7 @@
           <w:sz w:val="36"/>
           <w:szCs w:val="36"/>
         </w:rPr>
+        <w:lastRenderedPageBreak/>
         <w:t>Purpose</w:t>
       </w:r>
     </w:p>
@@ -642,7 +657,28 @@
           <w:rFonts w:eastAsia="Times New Roman" w:cs="Times New Roman"/>
           <w:color w:val="3A3A3A"/>
         </w:rPr>
-        <w:t>Novice chefs tend to not know what they can make with the ingredients that they have. This leads to wasted food and more money spent on eating out. Our system will be different from existing products by focusing on finding unique dishes really quickly based on what you have in your house right now.</w:t>
+        <w:t xml:space="preserve">Novice chefs tend not to </w:t>
+      </w:r>
+      <w:r>
+        <w:rPr>
+          <w:rFonts w:eastAsia="Times New Roman" w:cs="Times New Roman"/>
+          <w:color w:val="3A3A3A"/>
+        </w:rPr>
+        <w:t xml:space="preserve">know what they can make with the ingredients that they have. This leads to wasted food and more money spent on eating out. Our system will be different from existing products by focusing on finding unique dishes </w:t>
+      </w:r>
+      <w:r>
+        <w:rPr>
+          <w:rFonts w:eastAsia="Times New Roman" w:cs="Times New Roman"/>
+          <w:color w:val="3A3A3A"/>
+        </w:rPr>
+        <w:t>very</w:t>
+      </w:r>
+      <w:r>
+        <w:rPr>
+          <w:rFonts w:eastAsia="Times New Roman" w:cs="Times New Roman"/>
+          <w:color w:val="3A3A3A"/>
+        </w:rPr>
+        <w:t xml:space="preserve"> quickly based on what you have in your house right now.</w:t>
       </w:r>
     </w:p>
     <w:p>
@@ -809,7 +845,21 @@
         <w:rPr>
           <w:rFonts w:eastAsia="Times New Roman" w:cs="Times New Roman"/>
         </w:rPr>
-        <w:t>Recipes that the user finds interesting are saved per-session, and can be reviewed once the user</w:t>
+        <w:t xml:space="preserve">Recipes that the user finds interesting </w:t>
+      </w:r>
+      <w:proofErr w:type="gramStart"/>
+      <w:r>
+        <w:rPr>
+          <w:rFonts w:eastAsia="Times New Roman" w:cs="Times New Roman"/>
+        </w:rPr>
+        <w:t>are saved</w:t>
+      </w:r>
+      <w:proofErr w:type="gramEnd"/>
+      <w:r>
+        <w:rPr>
+          <w:rFonts w:eastAsia="Times New Roman" w:cs="Times New Roman"/>
+        </w:rPr>
+        <w:t xml:space="preserve"> per-session, and can be reviewed once the user</w:t>
       </w:r>
       <w:r>
         <w:rPr>
@@ -829,6 +879,12 @@
           <w:rFonts w:eastAsia="Times New Roman" w:cs="Times New Roman"/>
         </w:rPr>
       </w:pPr>
+      <w:r>
+        <w:rPr>
+          <w:rFonts w:eastAsia="Times New Roman" w:cs="Times New Roman"/>
+        </w:rPr>
+        <w:t>0</w:t>
+      </w:r>
       <w:r>
         <w:rPr>
           <w:rFonts w:eastAsia="Times New Roman" w:cs="Times New Roman"/>
@@ -941,7 +997,55 @@
           <w:rFonts w:eastAsia="Times New Roman" w:cs="Times New Roman"/>
           <w:color w:val="353535"/>
         </w:rPr>
-        <w:t>Portability: We would like this app to be able to be used on multiple platforms. With the help of Xamarin, it will be easy for us to reuse large portions of the mobile app code. We will also structure the web app to use the same API as the mobile apps, which will keep us from writing two different server backends.</w:t>
+        <w:t xml:space="preserve">Portability: We would like this app to be able to </w:t>
+      </w:r>
+      <w:proofErr w:type="gramStart"/>
+      <w:r>
+        <w:rPr>
+          <w:rFonts w:eastAsia="Times New Roman" w:cs="Times New Roman"/>
+          <w:color w:val="353535"/>
+        </w:rPr>
+        <w:t>be used</w:t>
+      </w:r>
+      <w:proofErr w:type="gramEnd"/>
+      <w:r>
+        <w:rPr>
+          <w:rFonts w:eastAsia="Times New Roman" w:cs="Times New Roman"/>
+          <w:color w:val="353535"/>
+        </w:rPr>
+        <w:t xml:space="preserve"> on multiple platforms. With the help of </w:t>
+      </w:r>
+      <w:proofErr w:type="spellStart"/>
+      <w:r>
+        <w:rPr>
+          <w:rFonts w:eastAsia="Times New Roman" w:cs="Times New Roman"/>
+          <w:color w:val="353535"/>
+        </w:rPr>
+        <w:t>Xamarin</w:t>
+      </w:r>
+      <w:proofErr w:type="spellEnd"/>
+      <w:r>
+        <w:rPr>
+          <w:rFonts w:eastAsia="Times New Roman" w:cs="Times New Roman"/>
+          <w:color w:val="353535"/>
+        </w:rPr>
+        <w:t xml:space="preserve">, it will be easy for us to reuse large portions of the mobile app code. We will also structure the web app to use the same API as the mobile apps, which will keep us from writing two different server </w:t>
+      </w:r>
+      <w:proofErr w:type="spellStart"/>
+      <w:r>
+        <w:rPr>
+          <w:rFonts w:eastAsia="Times New Roman" w:cs="Times New Roman"/>
+          <w:color w:val="353535"/>
+        </w:rPr>
+        <w:t>backends</w:t>
+      </w:r>
+      <w:proofErr w:type="spellEnd"/>
+      <w:r>
+        <w:rPr>
+          <w:rFonts w:eastAsia="Times New Roman" w:cs="Times New Roman"/>
+          <w:color w:val="353535"/>
+        </w:rPr>
+        <w:t>.</w:t>
       </w:r>
     </w:p>
     <w:p>
@@ -960,7 +1064,23 @@
           <w:rFonts w:eastAsia="Times New Roman" w:cs="Times New Roman"/>
           <w:color w:val="353535"/>
         </w:rPr>
-        <w:t>Usability: Because this application will be entering an already competitive recipe app marketplace, making the application easy and fun to use will be a key differentiator between us and the competition.</w:t>
+        <w:t xml:space="preserve">Usability: Because this application will be entering an already competitive recipe app marketplace, making the application easy and fun to use will be a key differentiator between </w:t>
+      </w:r>
+      <w:proofErr w:type="gramStart"/>
+      <w:r>
+        <w:rPr>
+          <w:rFonts w:eastAsia="Times New Roman" w:cs="Times New Roman"/>
+          <w:color w:val="353535"/>
+        </w:rPr>
+        <w:t>us and the competition</w:t>
+      </w:r>
+      <w:proofErr w:type="gramEnd"/>
+      <w:r>
+        <w:rPr>
+          <w:rFonts w:eastAsia="Times New Roman" w:cs="Times New Roman"/>
+          <w:color w:val="353535"/>
+        </w:rPr>
+        <w:t>.</w:t>
       </w:r>
     </w:p>
     <w:p>
@@ -1008,6 +1128,7 @@
           <w:rFonts w:eastAsia="Times New Roman" w:cs="Times New Roman"/>
           <w:b/>
         </w:rPr>
+        <w:lastRenderedPageBreak/>
         <w:t>Design Decisions</w:t>
       </w:r>
     </w:p>
@@ -1037,13 +1158,29 @@
           <w:rFonts w:eastAsia="Times New Roman" w:cs="Times New Roman"/>
           <w:color w:val="3A3A3A"/>
         </w:rPr>
-        <w:t xml:space="preserve"> will be focusing mainly on mobile users, but we will provide a web interface for those who are unable to access it through a mobile device. We’re focusing on the mobile application because it allows us to take advantage of the camera</w:t>
-      </w:r>
+        <w:t xml:space="preserve"> will be focusing mainly on mobile users, but we will provide a web interface for those who are unable to access it through a mobile device. </w:t>
+      </w:r>
+      <w:proofErr w:type="gramStart"/>
       <w:r>
         <w:rPr>
           <w:rFonts w:eastAsia="Times New Roman" w:cs="Times New Roman"/>
           <w:color w:val="3A3A3A"/>
         </w:rPr>
+        <w:t>We’re</w:t>
+      </w:r>
+      <w:proofErr w:type="gramEnd"/>
+      <w:r>
+        <w:rPr>
+          <w:rFonts w:eastAsia="Times New Roman" w:cs="Times New Roman"/>
+          <w:color w:val="3A3A3A"/>
+        </w:rPr>
+        <w:t xml:space="preserve"> focusing on the mobile application because it allows us to take advantage of the camera</w:t>
+      </w:r>
+      <w:r>
+        <w:rPr>
+          <w:rFonts w:eastAsia="Times New Roman" w:cs="Times New Roman"/>
+          <w:color w:val="3A3A3A"/>
+        </w:rPr>
         <w:t xml:space="preserve"> for scanning barcodes on ingredients</w:t>
       </w:r>
       <w:r>
@@ -1079,7 +1216,23 @@
           <w:rFonts w:eastAsia="Times New Roman" w:cs="Times New Roman"/>
           <w:color w:val="3A3A3A"/>
         </w:rPr>
-        <w:t>to interact with our application. Our API will be connected to a da</w:t>
+        <w:t xml:space="preserve">to interact with our application. Our API </w:t>
+      </w:r>
+      <w:proofErr w:type="gramStart"/>
+      <w:r>
+        <w:rPr>
+          <w:rFonts w:eastAsia="Times New Roman" w:cs="Times New Roman"/>
+          <w:color w:val="3A3A3A"/>
+        </w:rPr>
+        <w:t>will be connected</w:t>
+      </w:r>
+      <w:proofErr w:type="gramEnd"/>
+      <w:r>
+        <w:rPr>
+          <w:rFonts w:eastAsia="Times New Roman" w:cs="Times New Roman"/>
+          <w:color w:val="3A3A3A"/>
+        </w:rPr>
+        <w:t xml:space="preserve"> to a da</w:t>
       </w:r>
       <w:r>
         <w:rPr>
@@ -1227,7 +1380,21 @@
         <w:rPr>
           <w:rFonts w:eastAsia="Times New Roman" w:cs="Times New Roman"/>
         </w:rPr>
-        <w:t>Purpose: allow users who do not have or are otherwise unable to use their mobile device to still use our service.</w:t>
+        <w:t xml:space="preserve">Purpose: allow users who do not have or are otherwise unable to use their mobile device </w:t>
+      </w:r>
+      <w:proofErr w:type="gramStart"/>
+      <w:r>
+        <w:rPr>
+          <w:rFonts w:eastAsia="Times New Roman" w:cs="Times New Roman"/>
+        </w:rPr>
+        <w:t>to still use</w:t>
+      </w:r>
+      <w:proofErr w:type="gramEnd"/>
+      <w:r>
+        <w:rPr>
+          <w:rFonts w:eastAsia="Times New Roman" w:cs="Times New Roman"/>
+        </w:rPr>
+        <w:t xml:space="preserve"> our service.</w:t>
       </w:r>
     </w:p>
     <w:p>
@@ -1317,7 +1484,21 @@
         <w:rPr>
           <w:rFonts w:eastAsia="Times New Roman" w:cs="Times New Roman"/>
         </w:rPr>
-        <w:t>Built with Xamarin to reach as many platforms with as little code as possible</w:t>
+        <w:t xml:space="preserve">Built with </w:t>
+      </w:r>
+      <w:proofErr w:type="spellStart"/>
+      <w:r>
+        <w:rPr>
+          <w:rFonts w:eastAsia="Times New Roman" w:cs="Times New Roman"/>
+        </w:rPr>
+        <w:t>Xamarin</w:t>
+      </w:r>
+      <w:proofErr w:type="spellEnd"/>
+      <w:r>
+        <w:rPr>
+          <w:rFonts w:eastAsia="Times New Roman" w:cs="Times New Roman"/>
+        </w:rPr>
+        <w:t xml:space="preserve"> to reach as many platforms with as little code as possible</w:t>
       </w:r>
       <w:r>
         <w:rPr>
@@ -1383,7 +1564,21 @@
         <w:rPr>
           <w:rFonts w:eastAsia="Times New Roman" w:cs="Times New Roman"/>
         </w:rPr>
-        <w:t>Purpose: allow users to save their pantry, suggestions, and preferences in the cloud to easily be accessed on any device.</w:t>
+        <w:t xml:space="preserve">Purpose: allow users to save their pantry, suggestions, and preferences in the cloud to easily </w:t>
+      </w:r>
+      <w:proofErr w:type="gramStart"/>
+      <w:r>
+        <w:rPr>
+          <w:rFonts w:eastAsia="Times New Roman" w:cs="Times New Roman"/>
+        </w:rPr>
+        <w:t>be accessed</w:t>
+      </w:r>
+      <w:proofErr w:type="gramEnd"/>
+      <w:r>
+        <w:rPr>
+          <w:rFonts w:eastAsia="Times New Roman" w:cs="Times New Roman"/>
+        </w:rPr>
+        <w:t xml:space="preserve"> on any device.</w:t>
       </w:r>
     </w:p>
     <w:p>
@@ -1418,7 +1613,49 @@
         <w:rPr>
           <w:rFonts w:eastAsia="Times New Roman" w:cs="Times New Roman"/>
         </w:rPr>
-        <w:t>Our application has an almost entirely uni-directional flow. Clients make requests to our REST API, which in turn will request information from Yummly’s REST API. We do not plan on using any socket communication, nor do we plan on implementing two-way data binding within our applications, as these both make the overall system much more complex.</w:t>
+        <w:t xml:space="preserve">Our application has an almost entirely </w:t>
+      </w:r>
+      <w:proofErr w:type="spellStart"/>
+      <w:r>
+        <w:rPr>
+          <w:rFonts w:eastAsia="Times New Roman" w:cs="Times New Roman"/>
+        </w:rPr>
+        <w:t>uni</w:t>
+      </w:r>
+      <w:proofErr w:type="spellEnd"/>
+      <w:r>
+        <w:rPr>
+          <w:rFonts w:eastAsia="Times New Roman" w:cs="Times New Roman"/>
+        </w:rPr>
+        <w:t xml:space="preserve">-directional flow. Clients make requests to our REST API, which in turn will request information from </w:t>
+      </w:r>
+      <w:proofErr w:type="spellStart"/>
+      <w:r>
+        <w:rPr>
+          <w:rFonts w:eastAsia="Times New Roman" w:cs="Times New Roman"/>
+        </w:rPr>
+        <w:t>Yummly’s</w:t>
+      </w:r>
+      <w:proofErr w:type="spellEnd"/>
+      <w:r>
+        <w:rPr>
+          <w:rFonts w:eastAsia="Times New Roman" w:cs="Times New Roman"/>
+        </w:rPr>
+        <w:t xml:space="preserve"> REST API. We do not plan </w:t>
+      </w:r>
+      <w:proofErr w:type="gramStart"/>
+      <w:r>
+        <w:rPr>
+          <w:rFonts w:eastAsia="Times New Roman" w:cs="Times New Roman"/>
+        </w:rPr>
+        <w:t>on using</w:t>
+      </w:r>
+      <w:proofErr w:type="gramEnd"/>
+      <w:r>
+        <w:rPr>
+          <w:rFonts w:eastAsia="Times New Roman" w:cs="Times New Roman"/>
+        </w:rPr>
+        <w:t xml:space="preserve"> any socket communication, nor do we plan on implementing two-way data binding within our applications, as these both make the overall system much more complex.</w:t>
       </w:r>
       <w:r>
         <w:rPr>
@@ -1426,17 +1663,40 @@
         </w:rPr>
         <w:t xml:space="preserve"> </w:t>
       </w:r>
-      <w:r>
-        <w:rPr>
-          <w:rFonts w:eastAsia="Times New Roman" w:cs="Times New Roman"/>
-        </w:rPr>
-        <w:t>Authentication is provided by our REST API using a token scheme, with user accounts backed by our PostgreSQL database.</w:t>
-      </w:r>
-      <w:r>
-        <w:rPr>
-          <w:rFonts w:eastAsia="Times New Roman" w:cs="Times New Roman"/>
-        </w:rPr>
-        <w:t xml:space="preserve"> In addition to holding user information, our database will cache the items that we fetch from Yummly, which will let us more easily provide suggestions to our users.</w:t>
+      <w:proofErr w:type="gramStart"/>
+      <w:r>
+        <w:rPr>
+          <w:rFonts w:eastAsia="Times New Roman" w:cs="Times New Roman"/>
+        </w:rPr>
+        <w:t>Authentication is provided by our REST API</w:t>
+      </w:r>
+      <w:proofErr w:type="gramEnd"/>
+      <w:r>
+        <w:rPr>
+          <w:rFonts w:eastAsia="Times New Roman" w:cs="Times New Roman"/>
+        </w:rPr>
+        <w:t xml:space="preserve"> using a token scheme, with user accounts backed by our PostgreSQL </w:t>
+      </w:r>
+      <w:r>
+        <w:rPr>
+          <w:rFonts w:eastAsia="Times New Roman" w:cs="Times New Roman"/>
+        </w:rPr>
+        <w:lastRenderedPageBreak/>
+        <w:t xml:space="preserve">database. In addition to holding user information, our database will cache the items that we fetch from </w:t>
+      </w:r>
+      <w:proofErr w:type="spellStart"/>
+      <w:r>
+        <w:rPr>
+          <w:rFonts w:eastAsia="Times New Roman" w:cs="Times New Roman"/>
+        </w:rPr>
+        <w:t>Yummly</w:t>
+      </w:r>
+      <w:proofErr w:type="spellEnd"/>
+      <w:r>
+        <w:rPr>
+          <w:rFonts w:eastAsia="Times New Roman" w:cs="Times New Roman"/>
+        </w:rPr>
+        <w:t>, which will let us more easily provide suggestions to our users.</w:t>
       </w:r>
     </w:p>
     <w:p>
@@ -1577,7 +1837,15 @@
         <w:t>How</w:t>
       </w:r>
       <w:r>
-        <w:t xml:space="preserve"> should our mobile applications be developed?</w:t>
+        <w:t xml:space="preserve"> should our mobile applications </w:t>
+      </w:r>
+      <w:proofErr w:type="gramStart"/>
+      <w:r>
+        <w:t>be developed</w:t>
+      </w:r>
+      <w:proofErr w:type="gramEnd"/>
+      <w:r>
+        <w:t>?</w:t>
       </w:r>
     </w:p>
     <w:p>
@@ -1588,8 +1856,13 @@
           <w:numId w:val="9"/>
         </w:numPr>
       </w:pPr>
-      <w:r>
-        <w:t>PhoneGap/Ionic/Titanium</w:t>
+      <w:proofErr w:type="spellStart"/>
+      <w:r>
+        <w:t>PhoneGap</w:t>
+      </w:r>
+      <w:proofErr w:type="spellEnd"/>
+      <w:r>
+        <w:t>/Ionic/Titanium</w:t>
       </w:r>
     </w:p>
     <w:p>
@@ -1600,9 +1873,11 @@
           <w:numId w:val="9"/>
         </w:numPr>
       </w:pPr>
+      <w:proofErr w:type="spellStart"/>
       <w:r>
         <w:t>Xamarin</w:t>
       </w:r>
+      <w:proofErr w:type="spellEnd"/>
     </w:p>
     <w:p>
       <w:pPr>
@@ -1624,7 +1899,39 @@
         <w:t>Decision</w:t>
       </w:r>
       <w:r>
-        <w:t>: We decided to use Xamarin. Option 1 was ruled out due to our team’s lack of experience using Javascript, and option 3 was ruled out due to concerns over code duplication and our lack of knowledge of Swift or Objective-C for iOS development. All of our team members felt comfortable using C#, and as such, Xamarin was the best fit.</w:t>
+        <w:t xml:space="preserve">: We decided to use </w:t>
+      </w:r>
+      <w:proofErr w:type="spellStart"/>
+      <w:r>
+        <w:t>Xamarin</w:t>
+      </w:r>
+      <w:proofErr w:type="spellEnd"/>
+      <w:r>
+        <w:t xml:space="preserve">. Option 1 </w:t>
+      </w:r>
+      <w:proofErr w:type="gramStart"/>
+      <w:r>
+        <w:t>was ruled out</w:t>
+      </w:r>
+      <w:proofErr w:type="gramEnd"/>
+      <w:r>
+        <w:t xml:space="preserve"> due to our team’s lack of experience using </w:t>
+      </w:r>
+      <w:proofErr w:type="spellStart"/>
+      <w:r>
+        <w:t>Javascript</w:t>
+      </w:r>
+      <w:proofErr w:type="spellEnd"/>
+      <w:r>
+        <w:t xml:space="preserve">, and option 3 was ruled out due to concerns over code duplication and our lack of knowledge of Swift or Objective-C for iOS development. All of our team members felt comfortable using C#, and as such, </w:t>
+      </w:r>
+      <w:proofErr w:type="spellStart"/>
+      <w:r>
+        <w:t>Xamarin</w:t>
+      </w:r>
+      <w:proofErr w:type="spellEnd"/>
+      <w:r>
+        <w:t xml:space="preserve"> was the best fit.</w:t>
       </w:r>
     </w:p>
     <w:p/>
@@ -1672,6 +1979,7 @@
         </w:numPr>
       </w:pPr>
       <w:r>
+        <w:lastRenderedPageBreak/>
         <w:t>Hybrid solution</w:t>
       </w:r>
     </w:p>
@@ -1784,7 +2092,71 @@
         <w:t>.</w:t>
       </w:r>
       <w:r>
-        <w:t xml:space="preserve"> MongoDB or any other NoSQL database (like CouchDB or DynamoDB) all would have worked well for our application, especially because they would have allowed us to easily store the JSON response that we were getting back from Yummly. However, we have a lot of relational aspects to our data that link users and recipes, and NoSQL databases have varying levels of support and easy of implementation of true relationships. MySQL would have forced us to map out all of the relations presented in the JSON response from Yummly if we wanted to be able to query that data, and this would have involved making many more data and relation tables. PostgreSQL was a very good middle ground, as it allows us to form proper relationships between our user and recipe data, while also allowing us to store, index, and query the raw JSON we get back from Yummly without having to map it to SQL tables.</w:t>
+        <w:t xml:space="preserve"> MongoDB or any other NoSQL database (like </w:t>
+      </w:r>
+      <w:proofErr w:type="spellStart"/>
+      <w:r>
+        <w:t>CouchDB</w:t>
+      </w:r>
+      <w:proofErr w:type="spellEnd"/>
+      <w:r>
+        <w:t xml:space="preserve"> or </w:t>
+      </w:r>
+      <w:proofErr w:type="spellStart"/>
+      <w:r>
+        <w:t>DynamoDB</w:t>
+      </w:r>
+      <w:proofErr w:type="spellEnd"/>
+      <w:r>
+        <w:t xml:space="preserve">) all would have worked well for our application, especially because they would have allowed us </w:t>
+      </w:r>
+      <w:proofErr w:type="gramStart"/>
+      <w:r>
+        <w:t>to easily store</w:t>
+      </w:r>
+      <w:proofErr w:type="gramEnd"/>
+      <w:r>
+        <w:t xml:space="preserve"> the JSON response that we were getting back from </w:t>
+      </w:r>
+      <w:proofErr w:type="spellStart"/>
+      <w:r>
+        <w:t>Yummly</w:t>
+      </w:r>
+      <w:proofErr w:type="spellEnd"/>
+      <w:r>
+        <w:t xml:space="preserve">. However, we have </w:t>
+      </w:r>
+      <w:proofErr w:type="gramStart"/>
+      <w:r>
+        <w:t>a lot of</w:t>
+      </w:r>
+      <w:proofErr w:type="gramEnd"/>
+      <w:r>
+        <w:t xml:space="preserve"> relational aspects to our data that link users and recipes, and NoSQL databases have varying levels of support and </w:t>
+      </w:r>
+      <w:proofErr w:type="spellStart"/>
+      <w:r>
+        <w:t>easy</w:t>
+      </w:r>
+      <w:proofErr w:type="spellEnd"/>
+      <w:r>
+        <w:t xml:space="preserve"> of implementation of true relationships. MySQL would have forced us to map out all of the relations presented in the JSON response from </w:t>
+      </w:r>
+      <w:proofErr w:type="spellStart"/>
+      <w:r>
+        <w:t>Yummly</w:t>
+      </w:r>
+      <w:proofErr w:type="spellEnd"/>
+      <w:r>
+        <w:t xml:space="preserve"> if we wanted to be able to query that data, and this would have involved making many more data and relation tables. PostgreSQL was a very good middle ground, as it allows us to form proper relationships between our user and recipe data, while also allowing us to store, index, and query the raw JSON we get back from </w:t>
+      </w:r>
+      <w:proofErr w:type="spellStart"/>
+      <w:r>
+        <w:t>Yummly</w:t>
+      </w:r>
+      <w:proofErr w:type="spellEnd"/>
+      <w:r>
+        <w:t xml:space="preserve"> without having to map it to SQL tables.</w:t>
       </w:r>
     </w:p>
     <w:p/>
@@ -1796,8 +2168,13 @@
         <w:t>Issue</w:t>
       </w:r>
       <w:r>
-        <w:t>: Where would we pull recipe information from?</w:t>
-      </w:r>
+        <w:t xml:space="preserve">: Where would we pull recipe </w:t>
+      </w:r>
+      <w:proofErr w:type="gramStart"/>
+      <w:r>
+        <w:t>information from?</w:t>
+      </w:r>
+      <w:proofErr w:type="gramEnd"/>
     </w:p>
     <w:p>
       <w:pPr>
@@ -1807,9 +2184,11 @@
           <w:numId w:val="12"/>
         </w:numPr>
       </w:pPr>
+      <w:proofErr w:type="spellStart"/>
       <w:r>
         <w:t>Yummly</w:t>
       </w:r>
+      <w:proofErr w:type="spellEnd"/>
     </w:p>
     <w:p>
       <w:pPr>
@@ -1819,9 +2198,11 @@
           <w:numId w:val="12"/>
         </w:numPr>
       </w:pPr>
+      <w:proofErr w:type="spellStart"/>
       <w:r>
         <w:t>Spoonacular</w:t>
       </w:r>
+      <w:proofErr w:type="spellEnd"/>
     </w:p>
     <w:p>
       <w:pPr>
@@ -1879,7 +2260,59 @@
         <w:t>Decision</w:t>
       </w:r>
       <w:r>
-        <w:t xml:space="preserve">: The Yummly API was the best fit for our application. It pulls recipes in from many different recipe sources, including large, well-known food sites like AllRecipes.com and Epicurious. They also have generous academic plans that gave us plenty of access to their service for free. Overall, we found that Yummly had more features and a more robust API than all of the other options. We chose against maintaining our own database of recipes due to the difficulty and tediousness of building up a large-enough catalog of recipes. Finally, we considered pulling recipe information from multiple sources, however Yummly already has so many upstream sources itself that we believed we would run into a lot of duplicate recipes, where two or more APIs would have the same recipe listed. </w:t>
+        <w:t xml:space="preserve">: The </w:t>
+      </w:r>
+      <w:proofErr w:type="spellStart"/>
+      <w:r>
+        <w:t>Yummly</w:t>
+      </w:r>
+      <w:proofErr w:type="spellEnd"/>
+      <w:r>
+        <w:t xml:space="preserve"> API was the best fit for our application. It pulls recipes in from many different recipe sources, including large, well-known food sites like AllRecipes.com and Epicurious. They also have generous academic plans that gave us plenty of access to their service </w:t>
+      </w:r>
+      <w:proofErr w:type="gramStart"/>
+      <w:r>
+        <w:t>for free</w:t>
+      </w:r>
+      <w:proofErr w:type="gramEnd"/>
+      <w:r>
+        <w:t xml:space="preserve">. Overall, we found that </w:t>
+      </w:r>
+      <w:proofErr w:type="spellStart"/>
+      <w:r>
+        <w:t>Yummly</w:t>
+      </w:r>
+      <w:proofErr w:type="spellEnd"/>
+      <w:r>
+        <w:t xml:space="preserve"> had more features and a more robust API </w:t>
+      </w:r>
+      <w:proofErr w:type="gramStart"/>
+      <w:r>
+        <w:t>than all of the other options</w:t>
+      </w:r>
+      <w:proofErr w:type="gramEnd"/>
+      <w:r>
+        <w:t xml:space="preserve">. We chose against maintaining our own database of recipes due to the </w:t>
+      </w:r>
+      <w:r>
+        <w:lastRenderedPageBreak/>
+        <w:t xml:space="preserve">difficulty and tediousness of building up a large-enough catalog of recipes. Finally, we considered pulling recipe information from multiple sources, however </w:t>
+      </w:r>
+      <w:proofErr w:type="spellStart"/>
+      <w:r>
+        <w:t>Yummly</w:t>
+      </w:r>
+      <w:proofErr w:type="spellEnd"/>
+      <w:r>
+        <w:t xml:space="preserve"> already has so many upstream sources itself that we believed we would run into </w:t>
+      </w:r>
+      <w:proofErr w:type="gramStart"/>
+      <w:r>
+        <w:t>a lot of</w:t>
+      </w:r>
+      <w:proofErr w:type="gramEnd"/>
+      <w:r>
+        <w:t xml:space="preserve"> duplicate recipes, where two or more APIs would have the same recipe listed. </w:t>
       </w:r>
       <w:r>
         <w:t>These duplicates could also be difficult to detect, depending on the structure of the responses from each different API.</w:t>
@@ -1930,7 +2363,15 @@
         </w:numPr>
       </w:pPr>
       <w:r>
-        <w:t>Use a pre-built Xamarin component</w:t>
+        <w:t xml:space="preserve">Use a pre-built </w:t>
+      </w:r>
+      <w:proofErr w:type="spellStart"/>
+      <w:r>
+        <w:t>Xamarin</w:t>
+      </w:r>
+      <w:proofErr w:type="spellEnd"/>
+      <w:r>
+        <w:t xml:space="preserve"> component</w:t>
       </w:r>
     </w:p>
     <w:p>
@@ -1941,7 +2382,23 @@
         <w:t>Decision</w:t>
       </w:r>
       <w:r>
-        <w:t>: A pre-built Xamarin component best fits our desire to reduce code duplication and keep the app performant. Using an online API would require sending the picture of the bar code to an online service, which would take a significant amount of time (especially over mobile networks) and would quickly consume end-user’s data, many of whom likely have plans with data limits. Platform-specific APIs may have very good user experience and performance, but would result in significant code duplication. We were able to find a pre-built Xamarin component that encapsulates all of the functionality we need into a cross-platform, performant solution, which provided us with the best of both worlds.</w:t>
+        <w:t xml:space="preserve">: A pre-built </w:t>
+      </w:r>
+      <w:proofErr w:type="spellStart"/>
+      <w:r>
+        <w:t>Xamarin</w:t>
+      </w:r>
+      <w:proofErr w:type="spellEnd"/>
+      <w:r>
+        <w:t xml:space="preserve"> component best fits our desire to reduce code duplication and keep the app performant. Using an online API would require sending the picture of the bar code to an online service, which would take a significant amount of time (especially over mobile networks) and would quickly consume end-user’s data, many of whom likely have plans with data limits. Platform-specific APIs may have very good user experience and performance, but would result in significant code duplication. We were able to find a pre-built </w:t>
+      </w:r>
+      <w:proofErr w:type="spellStart"/>
+      <w:r>
+        <w:t>Xamarin</w:t>
+      </w:r>
+      <w:proofErr w:type="spellEnd"/>
+      <w:r>
+        <w:t xml:space="preserve"> component that encapsulates all of the functionality we need into a cross-platform, performant solution, which provided us with the best of both worlds.</w:t>
       </w:r>
     </w:p>
     <w:p/>
@@ -1997,7 +2454,15 @@
         <w:t xml:space="preserve">: We ended up selecting Node.js for our REST API platform. </w:t>
       </w:r>
       <w:r>
-        <w:t xml:space="preserve">Both options were very good and provided a lot of benefits, however we have two team members with extensive experience using the Node stack, and none who had ever used Web API or Entity Framework. </w:t>
+        <w:t xml:space="preserve">Both options were very good and provided </w:t>
+      </w:r>
+      <w:proofErr w:type="gramStart"/>
+      <w:r>
+        <w:t>a lot of</w:t>
+      </w:r>
+      <w:proofErr w:type="gramEnd"/>
+      <w:r>
+        <w:t xml:space="preserve"> benefits, however we have two team members with extensive experience using the Node stack, and none who had ever used Web API or Entity Framework. </w:t>
       </w:r>
     </w:p>
     <w:p/>
@@ -2160,110 +2625,262 @@
       </w:r>
     </w:p>
     <w:p>
-      <w:r>
-        <w:rPr>
-          <w:i/>
+      <w:pPr>
+        <w:rPr>
+          <w:b/>
+          <w:sz w:val="28"/>
+          <w:szCs w:val="28"/>
+        </w:rPr>
+      </w:pPr>
+      <w:r>
+        <w:rPr>
+          <w:b/>
+          <w:sz w:val="28"/>
+          <w:szCs w:val="28"/>
+        </w:rPr>
+        <w:t>Class Descriptions</w:t>
+      </w:r>
+    </w:p>
+    <w:p>
+      <w:pPr>
+        <w:rPr>
+          <w:b/>
+          <w:sz w:val="28"/>
+          <w:szCs w:val="28"/>
+        </w:rPr>
+      </w:pPr>
+    </w:p>
+    <w:p>
+      <w:pPr>
+        <w:rPr>
+          <w:b/>
+          <w:sz w:val="28"/>
+          <w:szCs w:val="28"/>
+        </w:rPr>
+      </w:pPr>
+      <w:r>
+        <w:rPr>
+          <w:b/>
+          <w:sz w:val="28"/>
+          <w:szCs w:val="28"/>
         </w:rPr>
         <w:t>User</w:t>
       </w:r>
-      <w:r>
-        <w:t xml:space="preserve">: </w:t>
-      </w:r>
-      <w:r>
-        <w:t>A user represents a the data related to the user of the application, including name, username, email, password hash, etc.</w:t>
+    </w:p>
+    <w:p>
+      <w:pPr>
+        <w:ind w:left="270"/>
+      </w:pPr>
+      <w:r>
+        <w:t xml:space="preserve">A user represents </w:t>
+      </w:r>
+      <w:r>
+        <w:t>the</w:t>
+      </w:r>
+      <w:r>
+        <w:t xml:space="preserve"> data related to the user of the application, including name, username, email, password hash, etc.</w:t>
       </w:r>
     </w:p>
     <w:p/>
     <w:p>
       <w:pPr>
         <w:rPr>
+          <w:b/>
+          <w:sz w:val="28"/>
+          <w:szCs w:val="28"/>
+        </w:rPr>
+      </w:pPr>
+      <w:r>
+        <w:rPr>
+          <w:b/>
+          <w:sz w:val="28"/>
+          <w:szCs w:val="28"/>
+        </w:rPr>
+        <w:t>Cuisine</w:t>
+      </w:r>
+    </w:p>
+    <w:p>
+      <w:pPr>
+        <w:ind w:left="270"/>
+        <w:rPr>
           <w:rFonts w:ascii="Times New Roman" w:eastAsia="Times New Roman" w:hAnsi="Times New Roman" w:cs="Times New Roman"/>
         </w:rPr>
       </w:pPr>
-      <w:r>
-        <w:rPr>
-          <w:i/>
-        </w:rPr>
-        <w:t>Cuisine</w:t>
-      </w:r>
-      <w:r>
-        <w:t xml:space="preserve">: </w:t>
-      </w:r>
       <w:r>
         <w:rPr>
           <w:rFonts w:ascii="Calibri" w:eastAsia="Times New Roman" w:hAnsi="Calibri" w:cs="Times New Roman"/>
           <w:color w:val="000000"/>
         </w:rPr>
-        <w:t>The style of dish (American, Italian, Chinese, etc). This is provided by the Yummly API and will be another parameter to be used when searching for recipes.</w:t>
-      </w:r>
-    </w:p>
-    <w:p/>
-    <w:p>
-      <w:pPr>
+        <w:t xml:space="preserve">The style of dish </w:t>
+      </w:r>
+      <w:bookmarkStart w:id="0" w:name="_GoBack"/>
+      <w:bookmarkEnd w:id="0"/>
+      <w:r>
         <w:rPr>
           <w:rFonts w:ascii="Calibri" w:eastAsia="Times New Roman" w:hAnsi="Calibri" w:cs="Times New Roman"/>
           <w:color w:val="000000"/>
         </w:rPr>
-      </w:pPr>
-      <w:r>
-        <w:rPr>
-          <w:i/>
-        </w:rPr>
-        <w:t>Ingredient</w:t>
-      </w:r>
-      <w:r>
-        <w:t xml:space="preserve">: </w:t>
-      </w:r>
+        <w:t xml:space="preserve">(American, Italian, Chinese, </w:t>
+      </w:r>
+      <w:proofErr w:type="spellStart"/>
       <w:r>
         <w:rPr>
           <w:rFonts w:ascii="Calibri" w:eastAsia="Times New Roman" w:hAnsi="Calibri" w:cs="Times New Roman"/>
           <w:color w:val="000000"/>
         </w:rPr>
-        <w:t xml:space="preserve">An ingredient represents the data related to the </w:t>
-      </w:r>
+        <w:t>etc</w:t>
+      </w:r>
+      <w:proofErr w:type="spellEnd"/>
       <w:r>
         <w:rPr>
           <w:rFonts w:ascii="Calibri" w:eastAsia="Times New Roman" w:hAnsi="Calibri" w:cs="Times New Roman"/>
           <w:color w:val="000000"/>
         </w:rPr>
-        <w:t>user’s pantry items and allergies that are used to whitelist and blacklist ingredients, respectively.</w:t>
-      </w:r>
-    </w:p>
-    <w:p>
-      <w:pPr>
+        <w:t xml:space="preserve">). This </w:t>
+      </w:r>
+      <w:proofErr w:type="gramStart"/>
+      <w:r>
         <w:rPr>
           <w:rFonts w:ascii="Calibri" w:eastAsia="Times New Roman" w:hAnsi="Calibri" w:cs="Times New Roman"/>
           <w:color w:val="000000"/>
         </w:rPr>
-      </w:pPr>
-    </w:p>
-    <w:p>
-      <w:pPr>
+        <w:t>is provided</w:t>
+      </w:r>
+      <w:proofErr w:type="gramEnd"/>
+      <w:r>
         <w:rPr>
           <w:rFonts w:ascii="Calibri" w:eastAsia="Times New Roman" w:hAnsi="Calibri" w:cs="Times New Roman"/>
           <w:color w:val="000000"/>
         </w:rPr>
-      </w:pPr>
-      <w:r>
-        <w:rPr>
-          <w:rFonts w:ascii="Calibri" w:eastAsia="Times New Roman" w:hAnsi="Calibri" w:cs="Times New Roman"/>
-          <w:i/>
-          <w:color w:val="000000"/>
-        </w:rPr>
-        <w:t>Recipe</w:t>
-      </w:r>
+        <w:t xml:space="preserve"> by the </w:t>
+      </w:r>
+      <w:proofErr w:type="spellStart"/>
       <w:r>
         <w:rPr>
           <w:rFonts w:ascii="Calibri" w:eastAsia="Times New Roman" w:hAnsi="Calibri" w:cs="Times New Roman"/>
           <w:color w:val="000000"/>
         </w:rPr>
-        <w:t>: The response from the Yummly API for a given Get Recipe call. This data is in an unstructured JSON format that we are able to query against thanks to PostgreSQL’s JSON support.</w:t>
+        <w:t>Yummly</w:t>
+      </w:r>
+      <w:proofErr w:type="spellEnd"/>
+      <w:r>
+        <w:rPr>
+          <w:rFonts w:ascii="Calibri" w:eastAsia="Times New Roman" w:hAnsi="Calibri" w:cs="Times New Roman"/>
+          <w:color w:val="000000"/>
+        </w:rPr>
+        <w:t xml:space="preserve"> API and will be another parameter to be used when searching for recipes.</w:t>
       </w:r>
     </w:p>
     <w:p/>
     <w:p>
       <w:pPr>
         <w:rPr>
+          <w:rFonts w:ascii="Calibri" w:eastAsia="Times New Roman" w:hAnsi="Calibri" w:cs="Times New Roman"/>
+          <w:b/>
+          <w:color w:val="000000"/>
+          <w:sz w:val="28"/>
+          <w:szCs w:val="28"/>
+        </w:rPr>
+      </w:pPr>
+      <w:r>
+        <w:rPr>
+          <w:rFonts w:ascii="Calibri" w:eastAsia="Times New Roman" w:hAnsi="Calibri" w:cs="Times New Roman"/>
+          <w:b/>
+          <w:color w:val="000000"/>
+          <w:sz w:val="28"/>
+          <w:szCs w:val="28"/>
+        </w:rPr>
+        <w:t>Ingredient</w:t>
+      </w:r>
+    </w:p>
+    <w:p>
+      <w:pPr>
+        <w:ind w:left="360"/>
+        <w:rPr>
+          <w:rFonts w:ascii="Calibri" w:eastAsia="Times New Roman" w:hAnsi="Calibri" w:cs="Times New Roman"/>
+          <w:color w:val="000000"/>
+        </w:rPr>
+      </w:pPr>
+      <w:r>
+        <w:rPr>
+          <w:rFonts w:ascii="Calibri" w:eastAsia="Times New Roman" w:hAnsi="Calibri" w:cs="Times New Roman"/>
+          <w:color w:val="000000"/>
+        </w:rPr>
+        <w:t xml:space="preserve">An ingredient represents the data related to the </w:t>
+      </w:r>
+      <w:r>
+        <w:rPr>
+          <w:rFonts w:ascii="Calibri" w:eastAsia="Times New Roman" w:hAnsi="Calibri" w:cs="Times New Roman"/>
+          <w:color w:val="000000"/>
+        </w:rPr>
+        <w:t>user’s pantry items and allergies that are used to whitelist and blacklist ingredients, respectively.</w:t>
+      </w:r>
+    </w:p>
+    <w:p>
+      <w:pPr>
+        <w:rPr>
+          <w:rFonts w:ascii="Calibri" w:eastAsia="Times New Roman" w:hAnsi="Calibri" w:cs="Times New Roman"/>
+          <w:color w:val="000000"/>
+        </w:rPr>
+      </w:pPr>
+    </w:p>
+    <w:p>
+      <w:pPr>
+        <w:rPr>
+          <w:rFonts w:ascii="Calibri" w:eastAsia="Times New Roman" w:hAnsi="Calibri" w:cs="Times New Roman"/>
+          <w:b/>
+          <w:color w:val="000000"/>
+          <w:sz w:val="28"/>
+          <w:szCs w:val="28"/>
+        </w:rPr>
+      </w:pPr>
+      <w:r>
+        <w:rPr>
+          <w:rFonts w:ascii="Calibri" w:eastAsia="Times New Roman" w:hAnsi="Calibri" w:cs="Times New Roman"/>
+          <w:b/>
+          <w:color w:val="000000"/>
+          <w:sz w:val="28"/>
+          <w:szCs w:val="28"/>
+        </w:rPr>
+        <w:t>Recipe</w:t>
+      </w:r>
+    </w:p>
+    <w:p>
+      <w:pPr>
+        <w:ind w:left="360"/>
+        <w:rPr>
+          <w:rFonts w:ascii="Calibri" w:eastAsia="Times New Roman" w:hAnsi="Calibri" w:cs="Times New Roman"/>
+          <w:color w:val="000000"/>
+        </w:rPr>
+      </w:pPr>
+      <w:r>
+        <w:rPr>
+          <w:rFonts w:ascii="Calibri" w:eastAsia="Times New Roman" w:hAnsi="Calibri" w:cs="Times New Roman"/>
+          <w:color w:val="000000"/>
+        </w:rPr>
+        <w:t xml:space="preserve">The response from the </w:t>
+      </w:r>
+      <w:proofErr w:type="spellStart"/>
+      <w:r>
+        <w:rPr>
+          <w:rFonts w:ascii="Calibri" w:eastAsia="Times New Roman" w:hAnsi="Calibri" w:cs="Times New Roman"/>
+          <w:color w:val="000000"/>
+        </w:rPr>
+        <w:t>Yummly</w:t>
+      </w:r>
+      <w:proofErr w:type="spellEnd"/>
+      <w:r>
+        <w:rPr>
+          <w:rFonts w:ascii="Calibri" w:eastAsia="Times New Roman" w:hAnsi="Calibri" w:cs="Times New Roman"/>
+          <w:color w:val="000000"/>
+        </w:rPr>
+        <w:t xml:space="preserve"> API for a given Get Recipe call. This data is in an unstructured JSON format that we are able to query against thanks to PostgreSQL’s JSON support.</w:t>
+      </w:r>
+    </w:p>
+    <w:p/>
+    <w:p>
+      <w:pPr>
+        <w:rPr>
           <w:b/>
         </w:rPr>
       </w:pPr>
@@ -2279,6 +2896,7 @@
         <w:rPr>
           <w:b/>
         </w:rPr>
+        <w:lastRenderedPageBreak/>
         <w:t xml:space="preserve">Register </w:t>
       </w:r>
       <w:r>
@@ -2356,6 +2974,7 @@
         <w:rPr>
           <w:b/>
         </w:rPr>
+        <w:lastRenderedPageBreak/>
         <w:t>Pantry Management Flow</w:t>
       </w:r>
     </w:p>
@@ -2441,6 +3060,7 @@
         <w:rPr>
           <w:b/>
         </w:rPr>
+        <w:lastRenderedPageBreak/>
         <w:t>Starting screen after login</w:t>
       </w:r>
     </w:p>
@@ -2511,6 +3131,7 @@
         <w:rPr>
           <w:b/>
         </w:rPr>
+        <w:lastRenderedPageBreak/>
         <w:t>Pantry management</w:t>
       </w:r>
     </w:p>
@@ -2576,6 +3197,7 @@
         <w:rPr>
           <w:b/>
         </w:rPr>
+        <w:lastRenderedPageBreak/>
         <w:t>Hamburger menu</w:t>
       </w:r>
     </w:p>
@@ -2641,6 +3263,7 @@
         <w:rPr>
           <w:b/>
         </w:rPr>
+        <w:lastRenderedPageBreak/>
         <w:t>Web home page, before logging in</w:t>
       </w:r>
     </w:p>
@@ -2765,7 +3388,7 @@
 </file>
 
 <file path=word/endnotes.xml><?xml version="1.0" encoding="utf-8"?>
-<w:endnotes xmlns:wpc="http://schemas.microsoft.com/office/word/2010/wordprocessingCanvas" xmlns:mo="http://schemas.microsoft.com/office/mac/office/2008/main" xmlns:mc="http://schemas.openxmlformats.org/markup-compatibility/2006" xmlns:mv="urn:schemas-microsoft-com:mac:vml" xmlns:o="urn:schemas-microsoft-com:office:office" xmlns:r="http://schemas.openxmlformats.org/officeDocument/2006/relationships" xmlns:m="http://schemas.openxmlformats.org/officeDocument/2006/math" xmlns:v="urn:schemas-microsoft-com:vml" xmlns:wp14="http://schemas.microsoft.com/office/word/2010/wordprocessingDrawing" xmlns:wp="http://schemas.openxmlformats.org/drawingml/2006/wordprocessingDrawing" xmlns:w10="urn:schemas-microsoft-com:office:word" xmlns:w="http://schemas.openxmlformats.org/wordprocessingml/2006/main" xmlns:w14="http://schemas.microsoft.com/office/word/2010/wordml" xmlns:w15="http://schemas.microsoft.com/office/word/2012/wordml" xmlns:wpg="http://schemas.microsoft.com/office/word/2010/wordprocessingGroup" xmlns:wpi="http://schemas.microsoft.com/office/word/2010/wordprocessingInk" xmlns:wne="http://schemas.microsoft.com/office/word/2006/wordml" xmlns:wps="http://schemas.microsoft.com/office/word/2010/wordprocessingShape" mc:Ignorable="w14 w15 wp14">
+<w:endnotes xmlns:wpc="http://schemas.microsoft.com/office/word/2010/wordprocessingCanvas" xmlns:mc="http://schemas.openxmlformats.org/markup-compatibility/2006" xmlns:o="urn:schemas-microsoft-com:office:office" xmlns:r="http://schemas.openxmlformats.org/officeDocument/2006/relationships" xmlns:m="http://schemas.openxmlformats.org/officeDocument/2006/math" xmlns:v="urn:schemas-microsoft-com:vml" xmlns:wp14="http://schemas.microsoft.com/office/word/2010/wordprocessingDrawing" xmlns:wp="http://schemas.openxmlformats.org/drawingml/2006/wordprocessingDrawing" xmlns:w10="urn:schemas-microsoft-com:office:word" xmlns:w="http://schemas.openxmlformats.org/wordprocessingml/2006/main" xmlns:w14="http://schemas.microsoft.com/office/word/2010/wordml" xmlns:w15="http://schemas.microsoft.com/office/word/2012/wordml" xmlns:wpg="http://schemas.microsoft.com/office/word/2010/wordprocessingGroup" xmlns:wpi="http://schemas.microsoft.com/office/word/2010/wordprocessingInk" xmlns:wne="http://schemas.microsoft.com/office/word/2006/wordml" xmlns:wps="http://schemas.microsoft.com/office/word/2010/wordprocessingShape" mc:Ignorable="w14 w15 wp14">
   <w:endnote w:type="separator" w:id="-1">
     <w:p>
       <w:r>
@@ -2784,7 +3407,7 @@
 </file>
 
 <file path=word/footer1.xml><?xml version="1.0" encoding="utf-8"?>
-<w:ftr xmlns:wpc="http://schemas.microsoft.com/office/word/2010/wordprocessingCanvas" xmlns:mo="http://schemas.microsoft.com/office/mac/office/2008/main" xmlns:mc="http://schemas.openxmlformats.org/markup-compatibility/2006" xmlns:mv="urn:schemas-microsoft-com:mac:vml" xmlns:o="urn:schemas-microsoft-com:office:office" xmlns:r="http://schemas.openxmlformats.org/officeDocument/2006/relationships" xmlns:m="http://schemas.openxmlformats.org/officeDocument/2006/math" xmlns:v="urn:schemas-microsoft-com:vml" xmlns:wp14="http://schemas.microsoft.com/office/word/2010/wordprocessingDrawing" xmlns:wp="http://schemas.openxmlformats.org/drawingml/2006/wordprocessingDrawing" xmlns:w10="urn:schemas-microsoft-com:office:word" xmlns:w="http://schemas.openxmlformats.org/wordprocessingml/2006/main" xmlns:w14="http://schemas.microsoft.com/office/word/2010/wordml" xmlns:w15="http://schemas.microsoft.com/office/word/2012/wordml" xmlns:wpg="http://schemas.microsoft.com/office/word/2010/wordprocessingGroup" xmlns:wpi="http://schemas.microsoft.com/office/word/2010/wordprocessingInk" xmlns:wne="http://schemas.microsoft.com/office/word/2006/wordml" xmlns:wps="http://schemas.microsoft.com/office/word/2010/wordprocessingShape" mc:Ignorable="w14 w15 wp14">
+<w:ftr xmlns:wpc="http://schemas.microsoft.com/office/word/2010/wordprocessingCanvas" xmlns:mc="http://schemas.openxmlformats.org/markup-compatibility/2006" xmlns:o="urn:schemas-microsoft-com:office:office" xmlns:r="http://schemas.openxmlformats.org/officeDocument/2006/relationships" xmlns:m="http://schemas.openxmlformats.org/officeDocument/2006/math" xmlns:v="urn:schemas-microsoft-com:vml" xmlns:wp14="http://schemas.microsoft.com/office/word/2010/wordprocessingDrawing" xmlns:wp="http://schemas.openxmlformats.org/drawingml/2006/wordprocessingDrawing" xmlns:w10="urn:schemas-microsoft-com:office:word" xmlns:w="http://schemas.openxmlformats.org/wordprocessingml/2006/main" xmlns:w14="http://schemas.microsoft.com/office/word/2010/wordml" xmlns:w15="http://schemas.microsoft.com/office/word/2012/wordml" xmlns:wpg="http://schemas.microsoft.com/office/word/2010/wordprocessingGroup" xmlns:wpi="http://schemas.microsoft.com/office/word/2010/wordprocessingInk" xmlns:wne="http://schemas.microsoft.com/office/word/2006/wordml" xmlns:wps="http://schemas.microsoft.com/office/word/2010/wordprocessingShape" mc:Ignorable="w14 w15 wp14">
   <w:p>
     <w:pPr>
       <w:pStyle w:val="Footer"/>
@@ -2822,7 +3445,7 @@
 </file>
 
 <file path=word/footer2.xml><?xml version="1.0" encoding="utf-8"?>
-<w:ftr xmlns:wpc="http://schemas.microsoft.com/office/word/2010/wordprocessingCanvas" xmlns:mo="http://schemas.microsoft.com/office/mac/office/2008/main" xmlns:mc="http://schemas.openxmlformats.org/markup-compatibility/2006" xmlns:mv="urn:schemas-microsoft-com:mac:vml" xmlns:o="urn:schemas-microsoft-com:office:office" xmlns:r="http://schemas.openxmlformats.org/officeDocument/2006/relationships" xmlns:m="http://schemas.openxmlformats.org/officeDocument/2006/math" xmlns:v="urn:schemas-microsoft-com:vml" xmlns:wp14="http://schemas.microsoft.com/office/word/2010/wordprocessingDrawing" xmlns:wp="http://schemas.openxmlformats.org/drawingml/2006/wordprocessingDrawing" xmlns:w10="urn:schemas-microsoft-com:office:word" xmlns:w="http://schemas.openxmlformats.org/wordprocessingml/2006/main" xmlns:w14="http://schemas.microsoft.com/office/word/2010/wordml" xmlns:w15="http://schemas.microsoft.com/office/word/2012/wordml" xmlns:wpg="http://schemas.microsoft.com/office/word/2010/wordprocessingGroup" xmlns:wpi="http://schemas.microsoft.com/office/word/2010/wordprocessingInk" xmlns:wne="http://schemas.microsoft.com/office/word/2006/wordml" xmlns:wps="http://schemas.microsoft.com/office/word/2010/wordprocessingShape" mc:Ignorable="w14 w15 wp14">
+<w:ftr xmlns:wpc="http://schemas.microsoft.com/office/word/2010/wordprocessingCanvas" xmlns:mc="http://schemas.openxmlformats.org/markup-compatibility/2006" xmlns:o="urn:schemas-microsoft-com:office:office" xmlns:r="http://schemas.openxmlformats.org/officeDocument/2006/relationships" xmlns:m="http://schemas.openxmlformats.org/officeDocument/2006/math" xmlns:v="urn:schemas-microsoft-com:vml" xmlns:wp14="http://schemas.microsoft.com/office/word/2010/wordprocessingDrawing" xmlns:wp="http://schemas.openxmlformats.org/drawingml/2006/wordprocessingDrawing" xmlns:w10="urn:schemas-microsoft-com:office:word" xmlns:w="http://schemas.openxmlformats.org/wordprocessingml/2006/main" xmlns:w14="http://schemas.microsoft.com/office/word/2010/wordml" xmlns:w15="http://schemas.microsoft.com/office/word/2012/wordml" xmlns:wpg="http://schemas.microsoft.com/office/word/2010/wordprocessingGroup" xmlns:wpi="http://schemas.microsoft.com/office/word/2010/wordprocessingInk" xmlns:wne="http://schemas.microsoft.com/office/word/2006/wordml" xmlns:wps="http://schemas.microsoft.com/office/word/2010/wordprocessingShape" mc:Ignorable="w14 w15 wp14">
   <w:p>
     <w:pPr>
       <w:pStyle w:val="Footer"/>
@@ -2854,7 +3477,7 @@
         <w:rStyle w:val="PageNumber"/>
         <w:noProof/>
       </w:rPr>
-      <w:t>1</w:t>
+      <w:t>4</w:t>
     </w:r>
     <w:r>
       <w:rPr>
@@ -2873,7 +3496,7 @@
 </file>
 
 <file path=word/footnotes.xml><?xml version="1.0" encoding="utf-8"?>
-<w:footnotes xmlns:wpc="http://schemas.microsoft.com/office/word/2010/wordprocessingCanvas" xmlns:mo="http://schemas.microsoft.com/office/mac/office/2008/main" xmlns:mc="http://schemas.openxmlformats.org/markup-compatibility/2006" xmlns:mv="urn:schemas-microsoft-com:mac:vml" xmlns:o="urn:schemas-microsoft-com:office:office" xmlns:r="http://schemas.openxmlformats.org/officeDocument/2006/relationships" xmlns:m="http://schemas.openxmlformats.org/officeDocument/2006/math" xmlns:v="urn:schemas-microsoft-com:vml" xmlns:wp14="http://schemas.microsoft.com/office/word/2010/wordprocessingDrawing" xmlns:wp="http://schemas.openxmlformats.org/drawingml/2006/wordprocessingDrawing" xmlns:w10="urn:schemas-microsoft-com:office:word" xmlns:w="http://schemas.openxmlformats.org/wordprocessingml/2006/main" xmlns:w14="http://schemas.microsoft.com/office/word/2010/wordml" xmlns:w15="http://schemas.microsoft.com/office/word/2012/wordml" xmlns:wpg="http://schemas.microsoft.com/office/word/2010/wordprocessingGroup" xmlns:wpi="http://schemas.microsoft.com/office/word/2010/wordprocessingInk" xmlns:wne="http://schemas.microsoft.com/office/word/2006/wordml" xmlns:wps="http://schemas.microsoft.com/office/word/2010/wordprocessingShape" mc:Ignorable="w14 w15 wp14">
+<w:footnotes xmlns:wpc="http://schemas.microsoft.com/office/word/2010/wordprocessingCanvas" xmlns:mc="http://schemas.openxmlformats.org/markup-compatibility/2006" xmlns:o="urn:schemas-microsoft-com:office:office" xmlns:r="http://schemas.openxmlformats.org/officeDocument/2006/relationships" xmlns:m="http://schemas.openxmlformats.org/officeDocument/2006/math" xmlns:v="urn:schemas-microsoft-com:vml" xmlns:wp14="http://schemas.microsoft.com/office/word/2010/wordprocessingDrawing" xmlns:wp="http://schemas.openxmlformats.org/drawingml/2006/wordprocessingDrawing" xmlns:w10="urn:schemas-microsoft-com:office:word" xmlns:w="http://schemas.openxmlformats.org/wordprocessingml/2006/main" xmlns:w14="http://schemas.microsoft.com/office/word/2010/wordml" xmlns:w15="http://schemas.microsoft.com/office/word/2012/wordml" xmlns:wpg="http://schemas.microsoft.com/office/word/2010/wordprocessingGroup" xmlns:wpi="http://schemas.microsoft.com/office/word/2010/wordprocessingInk" xmlns:wne="http://schemas.microsoft.com/office/word/2006/wordml" xmlns:wps="http://schemas.microsoft.com/office/word/2010/wordprocessingShape" mc:Ignorable="w14 w15 wp14">
   <w:footnote w:type="separator" w:id="-1">
     <w:p>
       <w:r>
@@ -2892,8 +3515,8 @@
 </file>
 
 <file path=word/numbering.xml><?xml version="1.0" encoding="utf-8"?>
-<w:numbering xmlns:wpc="http://schemas.microsoft.com/office/word/2010/wordprocessingCanvas" xmlns:mo="http://schemas.microsoft.com/office/mac/office/2008/main" xmlns:mc="http://schemas.openxmlformats.org/markup-compatibility/2006" xmlns:mv="urn:schemas-microsoft-com:mac:vml" xmlns:o="urn:schemas-microsoft-com:office:office" xmlns:r="http://schemas.openxmlformats.org/officeDocument/2006/relationships" xmlns:m="http://schemas.openxmlformats.org/officeDocument/2006/math" xmlns:v="urn:schemas-microsoft-com:vml" xmlns:wp14="http://schemas.microsoft.com/office/word/2010/wordprocessingDrawing" xmlns:wp="http://schemas.openxmlformats.org/drawingml/2006/wordprocessingDrawing" xmlns:w10="urn:schemas-microsoft-com:office:word" xmlns:w="http://schemas.openxmlformats.org/wordprocessingml/2006/main" xmlns:w14="http://schemas.microsoft.com/office/word/2010/wordml" xmlns:w15="http://schemas.microsoft.com/office/word/2012/wordml" xmlns:wpg="http://schemas.microsoft.com/office/word/2010/wordprocessingGroup" xmlns:wpi="http://schemas.microsoft.com/office/word/2010/wordprocessingInk" xmlns:wne="http://schemas.microsoft.com/office/word/2006/wordml" xmlns:wps="http://schemas.microsoft.com/office/word/2010/wordprocessingShape" mc:Ignorable="w14 w15 wp14">
-  <w:abstractNum w:abstractNumId="0">
+<w:numbering xmlns:wpc="http://schemas.microsoft.com/office/word/2010/wordprocessingCanvas" xmlns:mc="http://schemas.openxmlformats.org/markup-compatibility/2006" xmlns:o="urn:schemas-microsoft-com:office:office" xmlns:r="http://schemas.openxmlformats.org/officeDocument/2006/relationships" xmlns:m="http://schemas.openxmlformats.org/officeDocument/2006/math" xmlns:v="urn:schemas-microsoft-com:vml" xmlns:wp14="http://schemas.microsoft.com/office/word/2010/wordprocessingDrawing" xmlns:wp="http://schemas.openxmlformats.org/drawingml/2006/wordprocessingDrawing" xmlns:w10="urn:schemas-microsoft-com:office:word" xmlns:w="http://schemas.openxmlformats.org/wordprocessingml/2006/main" xmlns:w14="http://schemas.microsoft.com/office/word/2010/wordml" xmlns:w15="http://schemas.microsoft.com/office/word/2012/wordml" xmlns:wpg="http://schemas.microsoft.com/office/word/2010/wordprocessingGroup" xmlns:wpi="http://schemas.microsoft.com/office/word/2010/wordprocessingInk" xmlns:wne="http://schemas.microsoft.com/office/word/2006/wordml" xmlns:wps="http://schemas.microsoft.com/office/word/2010/wordprocessingShape" mc:Ignorable="w14 w15 wp14">
+  <w:abstractNum w:abstractNumId="0" w15:restartNumberingAfterBreak="0">
     <w:nsid w:val="02F64CE0"/>
     <w:multiLevelType w:val="hybridMultilevel"/>
     <w:tmpl w:val="98D47EAE"/>
@@ -2982,7 +3605,7 @@
       </w:pPr>
     </w:lvl>
   </w:abstractNum>
-  <w:abstractNum w:abstractNumId="1">
+  <w:abstractNum w:abstractNumId="1" w15:restartNumberingAfterBreak="0">
     <w:nsid w:val="3EFF7631"/>
     <w:multiLevelType w:val="hybridMultilevel"/>
     <w:tmpl w:val="557CCE20"/>
@@ -3072,7 +3695,7 @@
       </w:pPr>
     </w:lvl>
   </w:abstractNum>
-  <w:abstractNum w:abstractNumId="2">
+  <w:abstractNum w:abstractNumId="2" w15:restartNumberingAfterBreak="0">
     <w:nsid w:val="444C51BB"/>
     <w:multiLevelType w:val="hybridMultilevel"/>
     <w:tmpl w:val="6704867C"/>
@@ -3161,7 +3784,7 @@
       </w:pPr>
     </w:lvl>
   </w:abstractNum>
-  <w:abstractNum w:abstractNumId="3">
+  <w:abstractNum w:abstractNumId="3" w15:restartNumberingAfterBreak="0">
     <w:nsid w:val="48C56862"/>
     <w:multiLevelType w:val="hybridMultilevel"/>
     <w:tmpl w:val="FCEEEEE2"/>
@@ -3251,7 +3874,7 @@
       </w:pPr>
     </w:lvl>
   </w:abstractNum>
-  <w:abstractNum w:abstractNumId="4">
+  <w:abstractNum w:abstractNumId="4" w15:restartNumberingAfterBreak="0">
     <w:nsid w:val="58B727D9"/>
     <w:multiLevelType w:val="hybridMultilevel"/>
     <w:tmpl w:val="DF44CAFE"/>
@@ -3340,7 +3963,7 @@
       </w:pPr>
     </w:lvl>
   </w:abstractNum>
-  <w:abstractNum w:abstractNumId="5">
+  <w:abstractNum w:abstractNumId="5" w15:restartNumberingAfterBreak="0">
     <w:nsid w:val="5AE721C2"/>
     <w:multiLevelType w:val="hybridMultilevel"/>
     <w:tmpl w:val="BC882552"/>
@@ -3430,7 +4053,7 @@
       </w:pPr>
     </w:lvl>
   </w:abstractNum>
-  <w:abstractNum w:abstractNumId="6">
+  <w:abstractNum w:abstractNumId="6" w15:restartNumberingAfterBreak="0">
     <w:nsid w:val="5F127CC9"/>
     <w:multiLevelType w:val="hybridMultilevel"/>
     <w:tmpl w:val="6EAAF2D0"/>
@@ -3521,7 +4144,7 @@
       </w:pPr>
     </w:lvl>
   </w:abstractNum>
-  <w:abstractNum w:abstractNumId="7">
+  <w:abstractNum w:abstractNumId="7" w15:restartNumberingAfterBreak="0">
     <w:nsid w:val="64EA2939"/>
     <w:multiLevelType w:val="hybridMultilevel"/>
     <w:tmpl w:val="C078517C"/>
@@ -3610,7 +4233,7 @@
       </w:pPr>
     </w:lvl>
   </w:abstractNum>
-  <w:abstractNum w:abstractNumId="8">
+  <w:abstractNum w:abstractNumId="8" w15:restartNumberingAfterBreak="0">
     <w:nsid w:val="67601EE2"/>
     <w:multiLevelType w:val="hybridMultilevel"/>
     <w:tmpl w:val="D9423CC2"/>
@@ -3700,7 +4323,7 @@
       </w:pPr>
     </w:lvl>
   </w:abstractNum>
-  <w:abstractNum w:abstractNumId="9">
+  <w:abstractNum w:abstractNumId="9" w15:restartNumberingAfterBreak="0">
     <w:nsid w:val="69412F9A"/>
     <w:multiLevelType w:val="hybridMultilevel"/>
     <w:tmpl w:val="4AD670B6"/>
@@ -3789,7 +4412,7 @@
       </w:pPr>
     </w:lvl>
   </w:abstractNum>
-  <w:abstractNum w:abstractNumId="10">
+  <w:abstractNum w:abstractNumId="10" w15:restartNumberingAfterBreak="0">
     <w:nsid w:val="6A0466E9"/>
     <w:multiLevelType w:val="hybridMultilevel"/>
     <w:tmpl w:val="8E304EFC"/>
@@ -3878,7 +4501,7 @@
       </w:pPr>
     </w:lvl>
   </w:abstractNum>
-  <w:abstractNum w:abstractNumId="11">
+  <w:abstractNum w:abstractNumId="11" w15:restartNumberingAfterBreak="0">
     <w:nsid w:val="6A7A2B54"/>
     <w:multiLevelType w:val="hybridMultilevel"/>
     <w:tmpl w:val="D206CD28"/>
@@ -3967,7 +4590,7 @@
       </w:pPr>
     </w:lvl>
   </w:abstractNum>
-  <w:abstractNum w:abstractNumId="12">
+  <w:abstractNum w:abstractNumId="12" w15:restartNumberingAfterBreak="0">
     <w:nsid w:val="73223471"/>
     <w:multiLevelType w:val="hybridMultilevel"/>
     <w:tmpl w:val="61D21FBC"/>
@@ -4056,7 +4679,7 @@
       </w:pPr>
     </w:lvl>
   </w:abstractNum>
-  <w:abstractNum w:abstractNumId="13">
+  <w:abstractNum w:abstractNumId="13" w15:restartNumberingAfterBreak="0">
     <w:nsid w:val="7E654B4F"/>
     <w:multiLevelType w:val="hybridMultilevel"/>
     <w:tmpl w:val="C5607FF8"/>
@@ -4203,7 +4826,7 @@
     </w:rPrDefault>
     <w:pPrDefault/>
   </w:docDefaults>
-  <w:latentStyles w:defLockedState="0" w:defUIPriority="99" w:defSemiHidden="0" w:defUnhideWhenUsed="0" w:defQFormat="0" w:count="380">
+  <w:latentStyles w:defLockedState="0" w:defUIPriority="99" w:defSemiHidden="0" w:defUnhideWhenUsed="0" w:defQFormat="0" w:count="371">
     <w:lsdException w:name="Normal" w:uiPriority="0" w:qFormat="1"/>
     <w:lsdException w:name="heading 1" w:uiPriority="9" w:qFormat="1"/>
     <w:lsdException w:name="heading 2" w:semiHidden="1" w:uiPriority="9" w:unhideWhenUsed="1" w:qFormat="1"/>
@@ -4360,15 +4983,6 @@
     <w:lsdException w:name="Balloon Text" w:semiHidden="1" w:unhideWhenUsed="1"/>
     <w:lsdException w:name="Table Grid" w:uiPriority="39"/>
     <w:lsdException w:name="Table Theme" w:semiHidden="1" w:unhideWhenUsed="1"/>
-    <w:lsdException w:name="Note Level 1" w:semiHidden="1" w:unhideWhenUsed="1"/>
-    <w:lsdException w:name="Note Level 2" w:semiHidden="1" w:unhideWhenUsed="1"/>
-    <w:lsdException w:name="Note Level 3" w:semiHidden="1" w:unhideWhenUsed="1"/>
-    <w:lsdException w:name="Note Level 4" w:semiHidden="1" w:unhideWhenUsed="1"/>
-    <w:lsdException w:name="Note Level 5" w:semiHidden="1" w:unhideWhenUsed="1"/>
-    <w:lsdException w:name="Note Level 6" w:semiHidden="1" w:unhideWhenUsed="1"/>
-    <w:lsdException w:name="Note Level 7" w:semiHidden="1" w:unhideWhenUsed="1"/>
-    <w:lsdException w:name="Note Level 8" w:semiHidden="1" w:unhideWhenUsed="1"/>
-    <w:lsdException w:name="Note Level 9" w:semiHidden="1" w:unhideWhenUsed="1"/>
     <w:lsdException w:name="Placeholder Text" w:semiHidden="1"/>
     <w:lsdException w:name="No Spacing" w:uiPriority="1" w:qFormat="1"/>
     <w:lsdException w:name="Light Shading" w:uiPriority="60"/>
@@ -4592,6 +5206,7 @@
   <w:style w:type="character" w:default="1" w:styleId="DefaultParagraphFont">
     <w:name w:val="Default Paragraph Font"/>
     <w:uiPriority w:val="1"/>
+    <w:semiHidden/>
     <w:unhideWhenUsed/>
   </w:style>
   <w:style w:type="table" w:default="1" w:styleId="TableNormal">
@@ -4818,7 +5433,6 @@
     <w:uiPriority w:val="39"/>
     <w:rsid w:val="00C321BC"/>
     <w:tblPr>
-      <w:tblInd w:w="0" w:type="dxa"/>
       <w:tblBorders>
         <w:top w:val="single" w:sz="4" w:space="0" w:color="auto"/>
         <w:left w:val="single" w:sz="4" w:space="0" w:color="auto"/>
@@ -4827,12 +5441,6 @@
         <w:insideH w:val="single" w:sz="4" w:space="0" w:color="auto"/>
         <w:insideV w:val="single" w:sz="4" w:space="0" w:color="auto"/>
       </w:tblBorders>
-      <w:tblCellMar>
-        <w:top w:w="0" w:type="dxa"/>
-        <w:left w:w="108" w:type="dxa"/>
-        <w:bottom w:w="0" w:type="dxa"/>
-        <w:right w:w="108" w:type="dxa"/>
-      </w:tblCellMar>
     </w:tblPr>
   </w:style>
 </w:styles>

</xml_diff>